<commit_message>
Mejoramos el reporte, aun que "Aun faltan cosas ,vas por buen camino pero te faltan muchas cosas"
</commit_message>
<xml_diff>
--- a/Reporte.docx
+++ b/Reporte.docx
@@ -92,7 +92,6 @@
         <w:rPr>
           <w:rStyle w:val="wacimagecontainer"/>
           <w:rFonts w:ascii="Segoe UI" w:hAnsi="Segoe UI" w:cs="Segoe UI"/>
-          <w:noProof/>
           <w:sz w:val="18"/>
           <w:szCs w:val="18"/>
           <w:lang w:val="es-MX"/>
@@ -215,27 +214,7 @@
           <w:color w:val="000000"/>
           <w:lang w:val="es-MX"/>
         </w:rPr>
-        <w:t xml:space="preserve">Machine </w:t>
-      </w:r>
-      <w:proofErr w:type="spellStart"/>
-      <w:r>
-        <w:rPr>
-          <w:rStyle w:val="eop"/>
-          <w:rFonts w:ascii="Lato" w:hAnsi="Lato" w:cs="Segoe UI"/>
-          <w:color w:val="000000"/>
-          <w:lang w:val="es-MX"/>
-        </w:rPr>
-        <w:t>Learning</w:t>
-      </w:r>
-      <w:proofErr w:type="spellEnd"/>
-      <w:r>
-        <w:rPr>
-          <w:rStyle w:val="eop"/>
-          <w:rFonts w:ascii="Lato" w:hAnsi="Lato" w:cs="Segoe UI"/>
-          <w:color w:val="000000"/>
-          <w:lang w:val="es-MX"/>
-        </w:rPr>
-        <w:t xml:space="preserve"> para Secadoras</w:t>
+        <w:t>Machine Learning para Secadoras</w:t>
       </w:r>
       <w:r>
         <w:rPr>
@@ -552,25 +531,7 @@
           <w:kern w:val="48"/>
           <w:lang w:val="es-MX"/>
         </w:rPr>
-        <w:t xml:space="preserve">Machine </w:t>
-      </w:r>
-      <w:proofErr w:type="spellStart"/>
-      <w:r>
-        <w:rPr>
-          <w:noProof w:val="0"/>
-          <w:kern w:val="48"/>
-          <w:lang w:val="es-MX"/>
-        </w:rPr>
-        <w:t>Learning</w:t>
-      </w:r>
-      <w:proofErr w:type="spellEnd"/>
-      <w:r>
-        <w:rPr>
-          <w:noProof w:val="0"/>
-          <w:kern w:val="48"/>
-          <w:lang w:val="es-MX"/>
-        </w:rPr>
-        <w:t xml:space="preserve"> Para Secadoras</w:t>
+        <w:t>Machine Learning Para Secadoras</w:t>
       </w:r>
     </w:p>
     <w:bookmarkEnd w:id="0"/>
@@ -747,7 +708,6 @@
         </w:rPr>
         <w:br/>
       </w:r>
-      <w:proofErr w:type="spellStart"/>
       <w:r>
         <w:rPr>
           <w:noProof w:val="0"/>
@@ -755,17 +715,7 @@
           <w:szCs w:val="18"/>
           <w:lang w:val="es-MX"/>
         </w:rPr>
-        <w:t>Qrt</w:t>
-      </w:r>
-      <w:proofErr w:type="spellEnd"/>
-      <w:r>
-        <w:rPr>
-          <w:noProof w:val="0"/>
-          <w:sz w:val="18"/>
-          <w:szCs w:val="18"/>
-          <w:lang w:val="es-MX"/>
-        </w:rPr>
-        <w:t>, Mx</w:t>
+        <w:t>Qrt, Mx</w:t>
       </w:r>
       <w:r>
         <w:rPr>
@@ -842,70 +792,69 @@
         <w:rPr>
           <w:i/>
           <w:iCs/>
+          <w:lang w:val="es-MX"/>
         </w:rPr>
       </w:pPr>
       <w:r>
         <w:rPr>
           <w:i/>
           <w:iCs/>
+          <w:lang w:val="es-MX"/>
         </w:rPr>
         <w:t>Abstract</w:t>
       </w:r>
       <w:r>
+        <w:rPr>
+          <w:lang w:val="es-MX"/>
+        </w:rPr>
         <w:t>—</w:t>
       </w:r>
       <w:r>
+        <w:rPr>
+          <w:lang w:val="es-MX"/>
+        </w:rPr>
         <w:t xml:space="preserve"> </w:t>
       </w:r>
     </w:p>
     <w:p>
       <w:pPr>
         <w:pStyle w:val="Keywords"/>
-      </w:pPr>
-      <w:r>
+        <w:rPr>
+          <w:lang w:val="es-MX"/>
+        </w:rPr>
+      </w:pPr>
+      <w:r>
+        <w:rPr>
+          <w:lang w:val="es-MX"/>
+        </w:rPr>
         <w:t>Keywords—</w:t>
       </w:r>
       <w:r>
+        <w:rPr>
+          <w:lang w:val="es-MX"/>
+        </w:rPr>
         <w:t xml:space="preserve"> </w:t>
       </w:r>
       <w:r>
-        <w:t xml:space="preserve">Machine </w:t>
-      </w:r>
-      <w:proofErr w:type="spellStart"/>
-      <w:r>
-        <w:t>Learnig</w:t>
-      </w:r>
-      <w:proofErr w:type="spellEnd"/>
-      <w:r>
-        <w:t xml:space="preserve">, </w:t>
-      </w:r>
-      <w:proofErr w:type="spellStart"/>
-      <w:r>
-        <w:t>Regresión</w:t>
-      </w:r>
-      <w:proofErr w:type="spellEnd"/>
-      <w:r>
+        <w:rPr>
+          <w:lang w:val="es-MX"/>
+        </w:rPr>
+        <w:t xml:space="preserve">Machine Learnig, Regresión logistica, </w:t>
+      </w:r>
+    </w:p>
+    <w:p>
+      <w:pPr>
+        <w:pStyle w:val="Keywords"/>
+        <w:rPr>
+          <w:lang w:val="es-MX"/>
+        </w:rPr>
+      </w:pPr>
+      <w:r>
+        <w:rPr>
+          <w:lang w:val="es-MX"/>
+        </w:rPr>
         <w:t xml:space="preserve"> </w:t>
       </w:r>
-      <w:proofErr w:type="spellStart"/>
-      <w:r>
-        <w:t>l</w:t>
-      </w:r>
-      <w:r>
-        <w:t>ogistica</w:t>
-      </w:r>
-      <w:proofErr w:type="spellEnd"/>
-      <w:r>
-        <w:t xml:space="preserve">, </w:t>
-      </w:r>
-    </w:p>
-    <w:p>
-      <w:pPr>
-        <w:pStyle w:val="Keywords"/>
-      </w:pPr>
-      <w:r>
-        <w:t xml:space="preserve"> </w:t>
-      </w:r>
     </w:p>
     <w:p>
       <w:pPr>
@@ -926,49 +875,7 @@
         <w:rPr>
           <w:lang w:val="es-MX"/>
         </w:rPr>
-        <w:t xml:space="preserve">Esta década (2020) ha sido definitivamente la década del Machine </w:t>
-      </w:r>
-      <w:proofErr w:type="spellStart"/>
-      <w:r>
-        <w:rPr>
-          <w:lang w:val="es-MX"/>
-        </w:rPr>
-        <w:t>Learning</w:t>
-      </w:r>
-      <w:proofErr w:type="spellEnd"/>
-      <w:r>
-        <w:rPr>
-          <w:lang w:val="es-MX"/>
-        </w:rPr>
-        <w:t xml:space="preserve">; pareciera que todas las empresas buscan implementar esta tecnología en cada uno de sus productos. El Machine </w:t>
-      </w:r>
-      <w:proofErr w:type="spellStart"/>
-      <w:r>
-        <w:rPr>
-          <w:lang w:val="es-MX"/>
-        </w:rPr>
-        <w:t>Learning</w:t>
-      </w:r>
-      <w:proofErr w:type="spellEnd"/>
-      <w:r>
-        <w:rPr>
-          <w:lang w:val="es-MX"/>
-        </w:rPr>
-        <w:t xml:space="preserve"> ha demostrado ser una herramienta poderosa en diversas industrias, desde la automotriz hasta la salud. En el contexto de los electrodomésticos, particularmente en las secadoras, el uso de Machine </w:t>
-      </w:r>
-      <w:proofErr w:type="spellStart"/>
-      <w:r>
-        <w:rPr>
-          <w:lang w:val="es-MX"/>
-        </w:rPr>
-        <w:t>Learning</w:t>
-      </w:r>
-      <w:proofErr w:type="spellEnd"/>
-      <w:r>
-        <w:rPr>
-          <w:lang w:val="es-MX"/>
-        </w:rPr>
-        <w:t xml:space="preserve"> abre nuevas posibilidades para mejorar la eficiencia, optimizar el rendimiento y personalizar la experiencia del usuario.</w:t>
+        <w:t>Esta década (2020) ha sido definitivamente la década del Machine Learning; pareciera que todas las empresas buscan implementar esta tecnología en cada uno de sus productos. El Machine Learning ha demostrado ser una herramienta poderosa en diversas industrias, desde la automotriz hasta la salud. En el contexto de los electrodomésticos, particularmente en las secadoras, el uso de Machine Learning abre nuevas posibilidades para mejorar la eficiencia, optimizar el rendimiento y personalizar la experiencia del usuario.</w:t>
       </w:r>
     </w:p>
     <w:p>
@@ -982,47 +889,7 @@
         <w:rPr>
           <w:lang w:val="es-MX"/>
         </w:rPr>
-        <w:t xml:space="preserve">Las secadoras tradicionales han evolucionado en términos de diseño y funcionalidad, pero la integración de algoritmos de Machine </w:t>
-      </w:r>
-      <w:proofErr w:type="spellStart"/>
-      <w:r>
-        <w:rPr>
-          <w:lang w:val="es-MX"/>
-        </w:rPr>
-        <w:t>Learning</w:t>
-      </w:r>
-      <w:proofErr w:type="spellEnd"/>
-      <w:r>
-        <w:rPr>
-          <w:lang w:val="es-MX"/>
-        </w:rPr>
-        <w:t xml:space="preserve"> promete llevar estas mejoras a un nuevo nivel. Con la capacidad de analizar grandes volúmenes de datos en tiempo real, las secadoras equipadas con Machine </w:t>
-      </w:r>
-      <w:proofErr w:type="spellStart"/>
-      <w:r>
-        <w:rPr>
-          <w:lang w:val="es-MX"/>
-        </w:rPr>
-        <w:t>Learning</w:t>
-      </w:r>
-      <w:proofErr w:type="spellEnd"/>
-      <w:r>
-        <w:rPr>
-          <w:lang w:val="es-MX"/>
-        </w:rPr>
-        <w:t xml:space="preserve"> </w:t>
-      </w:r>
-      <w:r>
-        <w:rPr>
-          <w:lang w:val="es-MX"/>
-        </w:rPr>
-        <w:t xml:space="preserve">podrán </w:t>
-      </w:r>
-      <w:r>
-        <w:rPr>
-          <w:lang w:val="es-MX"/>
-        </w:rPr>
-        <w:t>predecir patrones de uso, ajustar los ciclos de secado según las necesidades específicas de cada carga y anticipar problemas potenciales antes de que ocurran.</w:t>
+        <w:t>Las secadoras tradicionales han evolucionado en términos de diseño y funcionalidad, pero la integración de algoritmos de Machine Learning promete llevar estas mejoras a un nuevo nivel. Con la capacidad de analizar grandes volúmenes de datos en tiempo real, las secadoras equipadas con Machine Learning podrán predecir patrones de uso, ajustar los ciclos de secado según las necesidades específicas de cada carga y anticipar problemas potenciales antes de que ocurran.</w:t>
       </w:r>
     </w:p>
     <w:p>
@@ -1036,21 +903,7 @@
         <w:rPr>
           <w:lang w:val="es-MX"/>
         </w:rPr>
-        <w:t xml:space="preserve">De modo que es solo cuestión de tiempo para empezar a ver más productos del tipo electrodoméstico con integraciones de Machine </w:t>
-      </w:r>
-      <w:proofErr w:type="spellStart"/>
-      <w:r>
-        <w:rPr>
-          <w:lang w:val="es-MX"/>
-        </w:rPr>
-        <w:t>Learning</w:t>
-      </w:r>
-      <w:proofErr w:type="spellEnd"/>
-      <w:r>
-        <w:rPr>
-          <w:lang w:val="es-MX"/>
-        </w:rPr>
-        <w:t xml:space="preserve"> </w:t>
+        <w:t xml:space="preserve">De modo que es solo cuestión de tiempo para empezar a ver más productos del tipo electrodoméstico con integraciones de Machine Learning </w:t>
       </w:r>
     </w:p>
     <w:p>
@@ -1064,35 +917,7 @@
         <w:rPr>
           <w:lang w:val="es-MX"/>
         </w:rPr>
-        <w:t xml:space="preserve">Este artículo explora cómo el Machine </w:t>
-      </w:r>
-      <w:proofErr w:type="spellStart"/>
-      <w:r>
-        <w:rPr>
-          <w:lang w:val="es-MX"/>
-        </w:rPr>
-        <w:t>Learning</w:t>
-      </w:r>
-      <w:proofErr w:type="spellEnd"/>
-      <w:r>
-        <w:rPr>
-          <w:lang w:val="es-MX"/>
-        </w:rPr>
-        <w:t xml:space="preserve"> puede transformar las secadoras, revisando aplicaciones actuales, desafíos técnicos y perspectivas futuras. Además, se discute cómo la implementación de estas tecnologías no solo puede incrementar la eficiencia energética, sino también ofrecer una mayor comodidad y cuidado para las prendas. A través de un análisis detallado de estudios de caso y avances recientes, se busca proporcionar una visión integral de cómo el Machine </w:t>
-      </w:r>
-      <w:proofErr w:type="spellStart"/>
-      <w:r>
-        <w:rPr>
-          <w:lang w:val="es-MX"/>
-        </w:rPr>
-        <w:t>Learning</w:t>
-      </w:r>
-      <w:proofErr w:type="spellEnd"/>
-      <w:r>
-        <w:rPr>
-          <w:lang w:val="es-MX"/>
-        </w:rPr>
-        <w:t xml:space="preserve"> está redefiniendo el sector de los electrodomésticos.</w:t>
+        <w:t>Este artículo explora cómo el Machine Learning puede transformar las secadoras, revisando aplicaciones actuales, desafíos técnicos y perspectivas futuras. Además, se discute cómo la implementación de estas tecnologías no solo puede incrementar la eficiencia energética, sino también ofrecer una mayor comodidad y cuidado para las prendas. A través de un análisis detallado de estudios de caso y avances recientes, se busca proporcionar una visión integral de cómo el Machine Learning está redefiniendo el sector de los electrodomésticos.</w:t>
       </w:r>
     </w:p>
     <w:p>
@@ -1114,25 +939,15 @@
     <w:p>
       <w:pPr>
         <w:pStyle w:val="Texto"/>
-      </w:pPr>
-      <w:r>
-        <w:t xml:space="preserve">Aunque la pregunta puede parecer sencilla, entender el funcionamiento de una secadora es crucial para abordar cuestiones más profundas como el daño potencial a la ropa o la eficiencia en el manejo de grandes volúmenes de prendas. Las secadoras, a pesar de su diseño aparentemente simple, involucran una serie de procesos complejos que afectan tanto el resultado del secado como la </w:t>
-      </w:r>
-      <w:proofErr w:type="spellStart"/>
-      <w:r>
-        <w:t>durabilidad</w:t>
-      </w:r>
-      <w:proofErr w:type="spellEnd"/>
-      <w:r>
-        <w:t xml:space="preserve"> de las </w:t>
-      </w:r>
-      <w:proofErr w:type="spellStart"/>
-      <w:r>
-        <w:t>prendas</w:t>
-      </w:r>
-      <w:proofErr w:type="spellEnd"/>
-      <w:r>
-        <w:t>.</w:t>
+        <w:rPr>
+          <w:lang w:val="es-MX"/>
+        </w:rPr>
+      </w:pPr>
+      <w:r>
+        <w:rPr>
+          <w:lang w:val="es-MX"/>
+        </w:rPr>
+        <w:t>Aunque la pregunta puede parecer sencilla, entender el funcionamiento de una secadora es crucial para abordar cuestiones más profundas como el daño potencial a la ropa o la eficiencia en el manejo de grandes volúmenes de prendas. Las secadoras, a pesar de su diseño aparentemente simple, involucran una serie de procesos complejos que afectan tanto el resultado del secado como la durabilidad de las prendas.</w:t>
       </w:r>
     </w:p>
     <w:p>
@@ -1146,13 +961,7 @@
         <w:rPr>
           <w:lang w:val="es-MX"/>
         </w:rPr>
-        <w:t>El funcionamiento de una s</w:t>
-      </w:r>
-      <w:r>
-        <w:rPr>
-          <w:lang w:val="es-MX"/>
-        </w:rPr>
-        <w:t xml:space="preserve">ecadora es relativamente sencillo y se puede entender cómo que queremos separar el </w:t>
+        <w:t xml:space="preserve">El funcionamiento de una secadora es relativamente sencillo y se puede entender cómo que queremos separar el </w:t>
       </w:r>
       <w:r>
         <w:rPr>
@@ -1186,15 +995,7 @@
         <w:pStyle w:val="Ttulo2"/>
       </w:pPr>
       <w:r>
-        <w:t xml:space="preserve">Machine </w:t>
-      </w:r>
-      <w:proofErr w:type="spellStart"/>
-      <w:r>
-        <w:t>Learning</w:t>
-      </w:r>
-      <w:proofErr w:type="spellEnd"/>
-      <w:r>
-        <w:t xml:space="preserve"> para Secadoras</w:t>
+        <w:t>Machine Learning para Secadoras</w:t>
       </w:r>
     </w:p>
     <w:p>
@@ -1214,47 +1015,7 @@
           <w:spacing w:val="0"/>
           <w:lang w:val="es-MX" w:eastAsia="en-US"/>
         </w:rPr>
-        <w:t xml:space="preserve">Al comenzar este proyecto, no anticipé la magnitud del impacto que el Machine </w:t>
-      </w:r>
-      <w:proofErr w:type="spellStart"/>
-      <w:r>
-        <w:rPr>
-          <w:i/>
-          <w:iCs/>
-          <w:spacing w:val="0"/>
-          <w:lang w:val="es-MX" w:eastAsia="en-US"/>
-        </w:rPr>
-        <w:t>Learning</w:t>
-      </w:r>
-      <w:proofErr w:type="spellEnd"/>
-      <w:r>
-        <w:rPr>
-          <w:i/>
-          <w:iCs/>
-          <w:spacing w:val="0"/>
-          <w:lang w:val="es-MX" w:eastAsia="en-US"/>
-        </w:rPr>
-        <w:t xml:space="preserve"> (ML) podría tener en las secadoras. Inicialmente, podría parecer que no hay necesidad de implementar modelos de ML en un electrodoméstico como una secadora, especialmente si consideramos que, a diferencia de una estufa, no estamos presentes para supervisar su funcionamiento. Sin embargo, al profundizar en el análisis, se vuelve evidente que las secadoras, al ser herramientas "Non-</w:t>
-      </w:r>
-      <w:proofErr w:type="spellStart"/>
-      <w:r>
-        <w:rPr>
-          <w:i/>
-          <w:iCs/>
-          <w:spacing w:val="0"/>
-          <w:lang w:val="es-MX" w:eastAsia="en-US"/>
-        </w:rPr>
-        <w:t>Supervised</w:t>
-      </w:r>
-      <w:proofErr w:type="spellEnd"/>
-      <w:r>
-        <w:rPr>
-          <w:i/>
-          <w:iCs/>
-          <w:spacing w:val="0"/>
-          <w:lang w:val="es-MX" w:eastAsia="en-US"/>
-        </w:rPr>
-        <w:t>", se benefician enormemente de la integración de modelos de ML.</w:t>
+        <w:t>Al comenzar este proyecto, no anticipé la magnitud del impacto que el Machine Learning (ML) podría tener en las secadoras. Inicialmente, podría parecer que no hay necesidad de implementar modelos de ML en un electrodoméstico como una secadora, especialmente si consideramos que, a diferencia de una estufa, no estamos presentes para supervisar su funcionamiento. Sin embargo, al profundizar en el análisis, se vuelve evidente que las secadoras, al ser herramientas "Non-Supervised", se benefician enormemente de la integración de modelos de ML.</w:t>
       </w:r>
     </w:p>
     <w:p>
@@ -1289,19 +1050,19 @@
           <w:spacing w:val="0"/>
           <w:lang w:val="es-MX" w:eastAsia="en-US"/>
         </w:rPr>
-        <w:t>Definición de "Non-</w:t>
-      </w:r>
-      <w:proofErr w:type="spellStart"/>
-      <w:r>
+        <w:t>Definición de "Non-Supervised" y "Supervised"</w:t>
+      </w:r>
+    </w:p>
+    <w:p>
+      <w:pPr>
+        <w:pStyle w:val="Texto"/>
         <w:rPr>
           <w:i/>
           <w:iCs/>
           <w:spacing w:val="0"/>
           <w:lang w:val="es-MX" w:eastAsia="en-US"/>
         </w:rPr>
-        <w:t>Supervised</w:t>
-      </w:r>
-      <w:proofErr w:type="spellEnd"/>
+      </w:pPr>
       <w:r>
         <w:rPr>
           <w:i/>
@@ -1309,149 +1070,38 @@
           <w:spacing w:val="0"/>
           <w:lang w:val="es-MX" w:eastAsia="en-US"/>
         </w:rPr>
-        <w:t>" y "</w:t>
-      </w:r>
-      <w:proofErr w:type="spellStart"/>
-      <w:r>
+        <w:t>Non-Supervised: En el contexto de los electrodomésticos, una máquina "Non-Supervised" es aquella que realiza una tarea de manera autónoma sin la necesidad de supervisión continua. Un ejemplo de esto es la secadora. Una vez que introduces la ropa y seleccionas un programa, la secadora completa el ciclo sin intervención adicional. Esta falta de supervisión directa la hace candidata ideal para la integración de ML, que puede optimizar su funcionamiento y mejorar los resultados sin la necesidad de monitoreo constante.</w:t>
+      </w:r>
+    </w:p>
+    <w:p>
+      <w:pPr>
+        <w:pStyle w:val="Texto"/>
         <w:rPr>
           <w:i/>
           <w:iCs/>
           <w:spacing w:val="0"/>
           <w:lang w:val="es-MX" w:eastAsia="en-US"/>
         </w:rPr>
-        <w:t>Supervised</w:t>
-      </w:r>
-      <w:proofErr w:type="spellEnd"/>
-      <w:r>
+      </w:pPr>
+    </w:p>
+    <w:p>
+      <w:pPr>
+        <w:pStyle w:val="Texto"/>
         <w:rPr>
           <w:i/>
           <w:iCs/>
           <w:spacing w:val="0"/>
           <w:lang w:val="es-MX" w:eastAsia="en-US"/>
         </w:rPr>
-        <w:t>"</w:t>
-      </w:r>
-    </w:p>
-    <w:p>
-      <w:pPr>
-        <w:pStyle w:val="Texto"/>
+      </w:pPr>
+      <w:r>
         <w:rPr>
           <w:i/>
           <w:iCs/>
           <w:spacing w:val="0"/>
           <w:lang w:val="es-MX" w:eastAsia="en-US"/>
         </w:rPr>
-      </w:pPr>
-      <w:r>
-        <w:rPr>
-          <w:i/>
-          <w:iCs/>
-          <w:spacing w:val="0"/>
-          <w:lang w:val="es-MX" w:eastAsia="en-US"/>
-        </w:rPr>
-        <w:t>Non-</w:t>
-      </w:r>
-      <w:proofErr w:type="spellStart"/>
-      <w:r>
-        <w:rPr>
-          <w:i/>
-          <w:iCs/>
-          <w:spacing w:val="0"/>
-          <w:lang w:val="es-MX" w:eastAsia="en-US"/>
-        </w:rPr>
-        <w:t>Supervised</w:t>
-      </w:r>
-      <w:proofErr w:type="spellEnd"/>
-      <w:r>
-        <w:rPr>
-          <w:i/>
-          <w:iCs/>
-          <w:spacing w:val="0"/>
-          <w:lang w:val="es-MX" w:eastAsia="en-US"/>
-        </w:rPr>
-        <w:t>: En el contexto de los electrodomésticos, una máquina "Non-</w:t>
-      </w:r>
-      <w:proofErr w:type="spellStart"/>
-      <w:r>
-        <w:rPr>
-          <w:i/>
-          <w:iCs/>
-          <w:spacing w:val="0"/>
-          <w:lang w:val="es-MX" w:eastAsia="en-US"/>
-        </w:rPr>
-        <w:t>Supervised</w:t>
-      </w:r>
-      <w:proofErr w:type="spellEnd"/>
-      <w:r>
-        <w:rPr>
-          <w:i/>
-          <w:iCs/>
-          <w:spacing w:val="0"/>
-          <w:lang w:val="es-MX" w:eastAsia="en-US"/>
-        </w:rPr>
-        <w:t>" es aquella que realiza una tarea de manera autónoma sin la necesidad de supervisión continua. Un ejemplo de esto es la secadora. Una vez que introduces la ropa y seleccionas un programa, la secadora completa el ciclo sin intervención adicional. Esta falta de supervisión directa la hace candidata ideal para la integración de ML, que puede optimizar su funcionamiento y mejorar los resultados sin la necesidad de monitoreo constante.</w:t>
-      </w:r>
-    </w:p>
-    <w:p>
-      <w:pPr>
-        <w:pStyle w:val="Texto"/>
-        <w:rPr>
-          <w:i/>
-          <w:iCs/>
-          <w:spacing w:val="0"/>
-          <w:lang w:val="es-MX" w:eastAsia="en-US"/>
-        </w:rPr>
-      </w:pPr>
-    </w:p>
-    <w:p>
-      <w:pPr>
-        <w:pStyle w:val="Texto"/>
-        <w:rPr>
-          <w:i/>
-          <w:iCs/>
-          <w:spacing w:val="0"/>
-          <w:lang w:val="es-MX" w:eastAsia="en-US"/>
-        </w:rPr>
-      </w:pPr>
-      <w:proofErr w:type="spellStart"/>
-      <w:r>
-        <w:rPr>
-          <w:i/>
-          <w:iCs/>
-          <w:spacing w:val="0"/>
-          <w:lang w:val="es-MX" w:eastAsia="en-US"/>
-        </w:rPr>
-        <w:t>Supervised</w:t>
-      </w:r>
-      <w:proofErr w:type="spellEnd"/>
-      <w:r>
-        <w:rPr>
-          <w:i/>
-          <w:iCs/>
-          <w:spacing w:val="0"/>
-          <w:lang w:val="es-MX" w:eastAsia="en-US"/>
-        </w:rPr>
-        <w:t>: En contraste, herramientas "</w:t>
-      </w:r>
-      <w:proofErr w:type="spellStart"/>
-      <w:r>
-        <w:rPr>
-          <w:i/>
-          <w:iCs/>
-          <w:spacing w:val="0"/>
-          <w:lang w:val="es-MX" w:eastAsia="en-US"/>
-        </w:rPr>
-        <w:t>Supervised</w:t>
-      </w:r>
-      <w:proofErr w:type="spellEnd"/>
-      <w:r>
-        <w:rPr>
-          <w:i/>
-          <w:iCs/>
-          <w:spacing w:val="0"/>
-          <w:lang w:val="es-MX" w:eastAsia="en-US"/>
-        </w:rPr>
-        <w:t>" como la estufa requieren la presencia del usuario para ajustar parámetros en tiempo real. Dado que el usuario está activamente involucrado en el proceso (como cocinar), no hay una necesidad inmediata de implementar ML para gestionar la operación del aparato, ya que el control manual y la supervisión directa cumplen esa función.</w:t>
+        <w:t>Supervised: En contraste, herramientas "Supervised" como la estufa requieren la presencia del usuario para ajustar parámetros en tiempo real. Dado que el usuario está activamente involucrado en el proceso (como cocinar), no hay una necesidad inmediata de implementar ML para gestionar la operación del aparato, ya que el control manual y la supervisión directa cumplen esa función.</w:t>
       </w:r>
     </w:p>
     <w:p>
@@ -1466,33 +1116,15 @@
     <w:p>
       <w:pPr>
         <w:pStyle w:val="Texto"/>
-      </w:pPr>
-      <w:r>
-        <w:t xml:space="preserve">El desafío es claro: desarrollar la secadora ideal, una máquina que pueda secar eficientemente cualquier tipo de ropa sin importar su naturaleza, al punto de que entregar la ropa doblada sea casi una muestra de vanidad. Para alcanzar este objetivo, nos proponemos utilizar técnicas avanzadas de Machine Learning, específicamente una regresión logística, para identificar y ajustar el ciclo de secado adecuado para </w:t>
-      </w:r>
-      <w:proofErr w:type="spellStart"/>
-      <w:r>
-        <w:t>cada</w:t>
-      </w:r>
-      <w:proofErr w:type="spellEnd"/>
-      <w:r>
-        <w:t xml:space="preserve"> </w:t>
-      </w:r>
-      <w:proofErr w:type="spellStart"/>
-      <w:r>
-        <w:t>tipo</w:t>
-      </w:r>
-      <w:proofErr w:type="spellEnd"/>
-      <w:r>
-        <w:t xml:space="preserve"> de </w:t>
-      </w:r>
-      <w:proofErr w:type="spellStart"/>
-      <w:r>
-        <w:t>prenda</w:t>
-      </w:r>
-      <w:proofErr w:type="spellEnd"/>
-      <w:r>
-        <w:t>.</w:t>
+        <w:rPr>
+          <w:lang w:val="es-MX"/>
+        </w:rPr>
+      </w:pPr>
+      <w:r>
+        <w:rPr>
+          <w:lang w:val="es-MX"/>
+        </w:rPr>
+        <w:t>El desafío es claro: desarrollar la secadora ideal, una máquina que pueda secar eficientemente cualquier tipo de ropa sin importar su naturaleza, al punto de que entregar la ropa doblada sea casi una muestra de vanidad. Para alcanzar este objetivo, nos proponemos utilizar técnicas avanzadas de Machine Learning, específicamente una regresión logística, para identificar y ajustar el ciclo de secado adecuado para cada tipo de prenda.</w:t>
       </w:r>
     </w:p>
     <w:p>
@@ -1521,25 +1153,15 @@
     <w:p>
       <w:pPr>
         <w:pStyle w:val="Texto"/>
-      </w:pPr>
-      <w:r>
-        <w:t xml:space="preserve">El concepto de la secadora ideal implica una máquina capaz de adaptar su ciclo de secado a las características específicas de cada carga de ropa, asegurando resultados óptimos sin necesidad de intervención manual. Esto requiere un </w:t>
-      </w:r>
-      <w:proofErr w:type="spellStart"/>
-      <w:r>
-        <w:t>sistema</w:t>
-      </w:r>
-      <w:proofErr w:type="spellEnd"/>
-      <w:r>
-        <w:t xml:space="preserve"> que </w:t>
-      </w:r>
-      <w:proofErr w:type="spellStart"/>
-      <w:r>
-        <w:t>pueda</w:t>
-      </w:r>
-      <w:proofErr w:type="spellEnd"/>
-      <w:r>
-        <w:t>:</w:t>
+        <w:rPr>
+          <w:lang w:val="es-MX"/>
+        </w:rPr>
+      </w:pPr>
+      <w:r>
+        <w:rPr>
+          <w:lang w:val="es-MX"/>
+        </w:rPr>
+        <w:t>El concepto de la secadora ideal implica una máquina capaz de adaptar su ciclo de secado a las características específicas de cada carga de ropa, asegurando resultados óptimos sin necesidad de intervención manual. Esto requiere un sistema que pueda:</w:t>
       </w:r>
     </w:p>
     <w:p>
@@ -1610,251 +1232,79 @@
     <w:p>
       <w:pPr>
         <w:pStyle w:val="Texto"/>
-      </w:pPr>
-      <w:r>
-        <w:t xml:space="preserve">Para alcanzar estos objetivos, implementaremos un modelo de regresión logística, que es adecuado para la clasificación binaria y multiclase. Este modelo ayudará a identificar el tipo de ciclo que la secadora debe utilizar basándose en las características de las prendas. Los pasos clave </w:t>
-      </w:r>
-      <w:proofErr w:type="spellStart"/>
-      <w:r>
-        <w:t>en</w:t>
-      </w:r>
-      <w:proofErr w:type="spellEnd"/>
-      <w:r>
-        <w:t xml:space="preserve"> la </w:t>
-      </w:r>
-      <w:proofErr w:type="spellStart"/>
-      <w:r>
-        <w:t>implementación</w:t>
-      </w:r>
-      <w:proofErr w:type="spellEnd"/>
-      <w:r>
-        <w:t xml:space="preserve"> son:</w:t>
+        <w:rPr>
+          <w:lang w:val="es-MX"/>
+        </w:rPr>
+      </w:pPr>
+      <w:r>
+        <w:rPr>
+          <w:lang w:val="es-MX"/>
+        </w:rPr>
+        <w:t>Para alcanzar estos objetivos, implementaremos un modelo de regresión logística, que es adecuado para la clasificación binaria y multiclase. Este modelo ayudará a identificar el tipo de ciclo que la secadora debe utilizar basándose en las características de las prendas. Los pasos clave en la implementación son:</w:t>
       </w:r>
     </w:p>
     <w:p>
       <w:pPr>
         <w:pStyle w:val="Texto"/>
-      </w:pPr>
-      <w:r>
-        <w:rPr>
-          <w:lang w:val="es-MX"/>
-        </w:rPr>
-        <w:t xml:space="preserve">Recopilación de Datos: Utilizaremos conjuntos de datos reales proporcionados por la empresa MABE. </w:t>
-      </w:r>
-      <w:proofErr w:type="spellStart"/>
-      <w:r>
-        <w:t>Estos</w:t>
-      </w:r>
-      <w:proofErr w:type="spellEnd"/>
-      <w:r>
-        <w:t xml:space="preserve"> </w:t>
-      </w:r>
-      <w:proofErr w:type="spellStart"/>
-      <w:r>
-        <w:t>datos</w:t>
-      </w:r>
-      <w:proofErr w:type="spellEnd"/>
-      <w:r>
-        <w:t xml:space="preserve"> </w:t>
-      </w:r>
-      <w:proofErr w:type="spellStart"/>
-      <w:r>
-        <w:t>incluyen</w:t>
-      </w:r>
-      <w:proofErr w:type="spellEnd"/>
-      <w:r>
-        <w:t xml:space="preserve"> </w:t>
-      </w:r>
-      <w:proofErr w:type="spellStart"/>
-      <w:r>
-        <w:t>información</w:t>
-      </w:r>
-      <w:proofErr w:type="spellEnd"/>
-      <w:r>
-        <w:t xml:space="preserve"> detallada sobre diferentes tipos de prendas y los ciclos de secado asociados, permitiendo al modelo aprender las relaciones entre las características de la ropa y los </w:t>
-      </w:r>
-      <w:proofErr w:type="spellStart"/>
-      <w:r>
-        <w:t>ciclos</w:t>
-      </w:r>
-      <w:proofErr w:type="spellEnd"/>
-      <w:r>
-        <w:t xml:space="preserve"> de </w:t>
-      </w:r>
-      <w:proofErr w:type="spellStart"/>
-      <w:r>
-        <w:t>secado</w:t>
-      </w:r>
-      <w:proofErr w:type="spellEnd"/>
-      <w:r>
-        <w:t xml:space="preserve"> </w:t>
-      </w:r>
-      <w:proofErr w:type="spellStart"/>
-      <w:r>
-        <w:t>óptimos</w:t>
-      </w:r>
-      <w:proofErr w:type="spellEnd"/>
-      <w:r>
-        <w:t>.</w:t>
+        <w:rPr>
+          <w:lang w:val="es-MX"/>
+        </w:rPr>
+      </w:pPr>
+      <w:r>
+        <w:rPr>
+          <w:lang w:val="es-MX"/>
+        </w:rPr>
+        <w:t>Recopilación de Datos: Utilizaremos conjuntos de datos reales proporcionados por la empresa MABE. Estos datos incluyen información detallada sobre diferentes tipos de prendas y los ciclos de secado asociados, permitiendo al modelo aprender las relaciones entre las características de la ropa y los ciclos de secado óptimos.</w:t>
       </w:r>
     </w:p>
     <w:p>
       <w:pPr>
         <w:pStyle w:val="Texto"/>
-      </w:pPr>
-      <w:r>
-        <w:rPr>
-          <w:lang w:val="es-MX"/>
-        </w:rPr>
-        <w:t xml:space="preserve">Preparación de Datos: Los datos se procesarán para asegurar que estén limpios y bien estructurados. </w:t>
-      </w:r>
-      <w:r>
-        <w:t xml:space="preserve">Esto </w:t>
-      </w:r>
-      <w:proofErr w:type="spellStart"/>
-      <w:r>
-        <w:t>incluye</w:t>
-      </w:r>
-      <w:proofErr w:type="spellEnd"/>
-      <w:r>
-        <w:t xml:space="preserve"> la </w:t>
-      </w:r>
-      <w:proofErr w:type="spellStart"/>
-      <w:r>
-        <w:t>normalización</w:t>
-      </w:r>
-      <w:proofErr w:type="spellEnd"/>
-      <w:r>
-        <w:t xml:space="preserve"> de variables y el manejo de </w:t>
-      </w:r>
-      <w:proofErr w:type="spellStart"/>
-      <w:r>
-        <w:t>datos</w:t>
-      </w:r>
-      <w:proofErr w:type="spellEnd"/>
-      <w:r>
-        <w:t xml:space="preserve"> </w:t>
-      </w:r>
-      <w:proofErr w:type="spellStart"/>
-      <w:r>
-        <w:t>faltantes</w:t>
-      </w:r>
-      <w:proofErr w:type="spellEnd"/>
-      <w:r>
-        <w:t xml:space="preserve"> o </w:t>
-      </w:r>
-      <w:proofErr w:type="spellStart"/>
-      <w:r>
-        <w:t>anomalías</w:t>
-      </w:r>
-      <w:proofErr w:type="spellEnd"/>
-      <w:r>
-        <w:t>.</w:t>
+        <w:rPr>
+          <w:lang w:val="es-MX"/>
+        </w:rPr>
+      </w:pPr>
+      <w:r>
+        <w:rPr>
+          <w:lang w:val="es-MX"/>
+        </w:rPr>
+        <w:t>Preparación de Datos: Los datos se procesarán para asegurar que estén limpios y bien estructurados. Esto incluye la normalización de variables y el manejo de datos faltantes o anomalías.</w:t>
       </w:r>
     </w:p>
     <w:p>
       <w:pPr>
         <w:pStyle w:val="Texto"/>
-      </w:pPr>
-      <w:r>
-        <w:rPr>
-          <w:lang w:val="es-MX"/>
-        </w:rPr>
-        <w:t xml:space="preserve">Entrenamiento del Modelo: Se entrenará la regresión logística utilizando los datos recopilados. </w:t>
-      </w:r>
-      <w:r>
-        <w:t xml:space="preserve">El </w:t>
-      </w:r>
-      <w:proofErr w:type="spellStart"/>
-      <w:r>
-        <w:t>modelo</w:t>
-      </w:r>
-      <w:proofErr w:type="spellEnd"/>
-      <w:r>
-        <w:t xml:space="preserve"> </w:t>
-      </w:r>
-      <w:proofErr w:type="spellStart"/>
-      <w:r>
-        <w:t>aprenderá</w:t>
-      </w:r>
-      <w:proofErr w:type="spellEnd"/>
-      <w:r>
-        <w:t xml:space="preserve"> a clasificar las prendas en función de sus características y predecir el ciclo de secado más </w:t>
-      </w:r>
-      <w:proofErr w:type="spellStart"/>
-      <w:r>
-        <w:t>adecuado</w:t>
-      </w:r>
-      <w:proofErr w:type="spellEnd"/>
-      <w:r>
-        <w:t>.</w:t>
+        <w:rPr>
+          <w:lang w:val="es-MX"/>
+        </w:rPr>
+      </w:pPr>
+      <w:r>
+        <w:rPr>
+          <w:lang w:val="es-MX"/>
+        </w:rPr>
+        <w:t>Entrenamiento del Modelo: Se entrenará la regresión logística utilizando los datos recopilados. El modelo aprenderá a clasificar las prendas en función de sus características y predecir el ciclo de secado más adecuado.</w:t>
       </w:r>
     </w:p>
     <w:p>
       <w:pPr>
         <w:pStyle w:val="Texto"/>
-      </w:pPr>
-      <w:r>
-        <w:rPr>
-          <w:lang w:val="es-MX"/>
-        </w:rPr>
-        <w:t xml:space="preserve">Evaluación del Modelo: Se evaluará la precisión del modelo utilizando métricas de rendimiento como la exactitud, la precisión y la recuperación. </w:t>
-      </w:r>
-      <w:r>
-        <w:t xml:space="preserve">Esto </w:t>
-      </w:r>
-      <w:proofErr w:type="spellStart"/>
-      <w:r>
-        <w:t>ayudará</w:t>
-      </w:r>
-      <w:proofErr w:type="spellEnd"/>
-      <w:r>
-        <w:t xml:space="preserve"> </w:t>
-      </w:r>
-      <w:proofErr w:type="gramStart"/>
-      <w:r>
-        <w:t>a</w:t>
-      </w:r>
-      <w:proofErr w:type="gramEnd"/>
-      <w:r>
-        <w:t xml:space="preserve"> </w:t>
-      </w:r>
-      <w:proofErr w:type="spellStart"/>
-      <w:r>
-        <w:t>ajustar</w:t>
-      </w:r>
-      <w:proofErr w:type="spellEnd"/>
-      <w:r>
-        <w:t xml:space="preserve"> los parámetros y mejorar la capacidad del modelo para </w:t>
-      </w:r>
-      <w:proofErr w:type="spellStart"/>
-      <w:r>
-        <w:t>generalizar</w:t>
-      </w:r>
-      <w:proofErr w:type="spellEnd"/>
-      <w:r>
-        <w:t xml:space="preserve"> a </w:t>
-      </w:r>
-      <w:proofErr w:type="spellStart"/>
-      <w:r>
-        <w:t>nuevas</w:t>
-      </w:r>
-      <w:proofErr w:type="spellEnd"/>
-      <w:r>
-        <w:t xml:space="preserve"> </w:t>
-      </w:r>
-      <w:proofErr w:type="spellStart"/>
-      <w:r>
-        <w:t>muestras</w:t>
-      </w:r>
-      <w:proofErr w:type="spellEnd"/>
-      <w:r>
-        <w:t>.</w:t>
+        <w:rPr>
+          <w:lang w:val="es-MX"/>
+        </w:rPr>
+      </w:pPr>
+      <w:r>
+        <w:rPr>
+          <w:lang w:val="es-MX"/>
+        </w:rPr>
+        <w:t>Evaluación del Modelo: Se evaluará la precisión del modelo utilizando métricas de rendimiento como la exactitud, la precisión y la recuperación. Esto ayudará a ajustar los parámetros y mejorar la capacidad del modelo para generalizar a nuevas muestras.</w:t>
       </w:r>
     </w:p>
     <w:p>
       <w:pPr>
         <w:pStyle w:val="Texto"/>
+        <w:rPr>
+          <w:lang w:val="es-MX"/>
+        </w:rPr>
       </w:pPr>
     </w:p>
     <w:p>
@@ -1883,28 +1333,43 @@
     <w:p>
       <w:pPr>
         <w:pStyle w:val="Texto"/>
-      </w:pPr>
-      <w:r>
+        <w:rPr>
+          <w:lang w:val="es-MX"/>
+        </w:rPr>
+      </w:pPr>
+      <w:r>
+        <w:rPr>
+          <w:lang w:val="es-MX"/>
+        </w:rPr>
         <w:t xml:space="preserve">La implementación de la regresión logística en la secadora no solo promete mejorar la eficiencia del secado y la protección de las prendas, sino que también abre la puerta a futuras mejoras. Con el tiempo, el modelo puede refinarse y ajustarse utilizando datos adicionales y técnicas avanzadas de </w:t>
       </w:r>
       <w:r>
-        <w:t xml:space="preserve">Machine Learning, como el aprendizaje profundo, para mejorar aún más la precisión y la </w:t>
-      </w:r>
-      <w:proofErr w:type="spellStart"/>
-      <w:r>
-        <w:t>adaptabilidad</w:t>
-      </w:r>
-      <w:proofErr w:type="spellEnd"/>
-      <w:r>
-        <w:t xml:space="preserve"> de la </w:t>
-      </w:r>
-      <w:proofErr w:type="spellStart"/>
-      <w:r>
-        <w:t>secadora</w:t>
-      </w:r>
-      <w:proofErr w:type="spellEnd"/>
-      <w:r>
-        <w:t>.</w:t>
+        <w:rPr>
+          <w:lang w:val="es-MX"/>
+        </w:rPr>
+        <w:t>Machine Learning, como el aprendizaje profundo, para mejorar aún más la precisión y la adaptabilidad de la secadora.</w:t>
+      </w:r>
+    </w:p>
+    <w:p>
+      <w:pPr>
+        <w:pStyle w:val="Ttulo1"/>
+      </w:pPr>
+      <w:r>
+        <w:t>ETL</w:t>
+      </w:r>
+    </w:p>
+    <w:p>
+      <w:pPr>
+        <w:pStyle w:val="Texto"/>
+        <w:rPr>
+          <w:lang w:val="es-MX"/>
+        </w:rPr>
+      </w:pPr>
+      <w:r>
+        <w:rPr>
+          <w:lang w:val="es-MX"/>
+        </w:rPr>
+        <w:t>ETL, Extract Transform Load por sus siglas en ingles, en esta sección explico como pase de varios archivos de Excel donde se registraban los resultados de diversos sensores instalados en una secadora, ah un Data Set que podemos usar para entrenar nuestra red logística.</w:t>
       </w:r>
     </w:p>
     <w:p>
@@ -1912,7 +1377,7 @@
         <w:pStyle w:val="Ttulo2"/>
       </w:pPr>
       <w:r>
-        <w:t>Preparación de los Datos</w:t>
+        <w:t>Leyendo el experimento</w:t>
       </w:r>
     </w:p>
     <w:p>
@@ -1926,27 +1391,7 @@
         <w:rPr>
           <w:lang w:val="es-MX"/>
         </w:rPr>
-        <w:t>Aunque agradecemos mucho los d</w:t>
-      </w:r>
-      <w:r>
-        <w:rPr>
-          <w:lang w:val="es-MX"/>
-        </w:rPr>
-        <w:t xml:space="preserve">atos brindados por la empresa MABE, reconocemos que el formato que manejan es difícil de procesar, por lo que tuvimos que convertirlo y depurarlo para conseguir una serie de </w:t>
-      </w:r>
-      <w:proofErr w:type="spellStart"/>
-      <w:r>
-        <w:rPr>
-          <w:lang w:val="es-MX"/>
-        </w:rPr>
-        <w:t>CSVs</w:t>
-      </w:r>
-      <w:proofErr w:type="spellEnd"/>
-      <w:r>
-        <w:rPr>
-          <w:lang w:val="es-MX"/>
-        </w:rPr>
-        <w:t xml:space="preserve"> con los que poder alimentar a nuestro algoritmo.</w:t>
+        <w:t xml:space="preserve">Como mencioné el raw data me fue entregado en un formato tosco y complicado de leer, Excel tiene sus limitaciones a la hora de manejar grandes volúmenes de datos, sobre todo cuando se hace de manera incorrecta, es por esto que me dieron varios “Libros” de datos, y cada página de estos correspondía a un experimento o prueba realizada con la secadora. </w:t>
       </w:r>
     </w:p>
     <w:p>
@@ -1961,10 +1406,10 @@
           <w:lang w:val="es-MX"/>
         </w:rPr>
         <w:drawing>
-          <wp:inline distT="0" distB="0" distL="0" distR="0" wp14:anchorId="763E677C" wp14:editId="56B6A367">
-            <wp:extent cx="3089910" cy="1292860"/>
-            <wp:effectExtent l="0" t="0" r="0" b="2540"/>
-            <wp:docPr id="1803674758" name="Imagen 1" descr="Pantalla de computadora&#10;&#10;Descripción generada automáticamente"/>
+          <wp:inline distT="0" distB="0" distL="0" distR="0" wp14:anchorId="311EB435" wp14:editId="3E2B8217">
+            <wp:extent cx="3036411" cy="1806361"/>
+            <wp:effectExtent l="0" t="0" r="0" b="3810"/>
+            <wp:docPr id="1735658144" name="Imagen 1"/>
             <wp:cNvGraphicFramePr>
               <a:graphicFrameLocks xmlns:a="http://purl.oclc.org/ooxml/drawingml/main" noChangeAspect="1"/>
             </wp:cNvGraphicFramePr>
@@ -1972,11 +1417,141 @@
               <a:graphicData uri="http://purl.oclc.org/ooxml/drawingml/picture">
                 <pic:pic xmlns:pic="http://purl.oclc.org/ooxml/drawingml/picture">
                   <pic:nvPicPr>
-                    <pic:cNvPr id="1803674758" name="Imagen 1" descr="Pantalla de computadora&#10;&#10;Descripción generada automáticamente"/>
+                    <pic:cNvPr id="1735658144" name=""/>
+                    <pic:cNvPicPr/>
+                  </pic:nvPicPr>
+                  <pic:blipFill rotWithShape="1">
+                    <a:blip r:embed="rId12"/>
+                    <a:srcRect l="1.998%" r="13.747%"/>
+                    <a:stretch/>
+                  </pic:blipFill>
+                  <pic:spPr bwMode="auto">
+                    <a:xfrm>
+                      <a:off x="0" y="0"/>
+                      <a:ext cx="3048734" cy="1813692"/>
+                    </a:xfrm>
+                    <a:prstGeom prst="rect">
+                      <a:avLst/>
+                    </a:prstGeom>
+                    <a:ln>
+                      <a:noFill/>
+                    </a:ln>
+                    <a:extLst>
+                      <a:ext uri="{53640926-AAD7-44D8-BBD7-CCE9431645EC}">
+                        <a14:shadowObscured xmlns:a14="http://schemas.microsoft.com/office/drawing/2010/main"/>
+                      </a:ext>
+                    </a:extLst>
+                  </pic:spPr>
+                </pic:pic>
+              </a:graphicData>
+            </a:graphic>
+          </wp:inline>
+        </w:drawing>
+      </w:r>
+    </w:p>
+    <w:p>
+      <w:pPr>
+        <w:pStyle w:val="Texto"/>
+        <w:rPr>
+          <w:lang w:val="es-MX"/>
+        </w:rPr>
+      </w:pPr>
+      <w:r>
+        <w:rPr>
+          <w:lang w:val="es-MX"/>
+        </w:rPr>
+        <w:drawing>
+          <wp:inline distT="0" distB="0" distL="0" distR="0" wp14:anchorId="0C1E32C2" wp14:editId="17AE74A0">
+            <wp:extent cx="3035935" cy="543560"/>
+            <wp:effectExtent l="0" t="0" r="0" b="8890"/>
+            <wp:docPr id="599811431" name="Imagen 1"/>
+            <wp:cNvGraphicFramePr>
+              <a:graphicFrameLocks xmlns:a="http://purl.oclc.org/ooxml/drawingml/main" noChangeAspect="1"/>
+            </wp:cNvGraphicFramePr>
+            <a:graphic xmlns:a="http://purl.oclc.org/ooxml/drawingml/main">
+              <a:graphicData uri="http://purl.oclc.org/ooxml/drawingml/picture">
+                <pic:pic xmlns:pic="http://purl.oclc.org/ooxml/drawingml/picture">
+                  <pic:nvPicPr>
+                    <pic:cNvPr id="599811431" name=""/>
+                    <pic:cNvPicPr/>
+                  </pic:nvPicPr>
+                  <pic:blipFill rotWithShape="1">
+                    <a:blip r:embed="rId13"/>
+                    <a:srcRect b="82.98%"/>
+                    <a:stretch/>
+                  </pic:blipFill>
+                  <pic:spPr bwMode="auto">
+                    <a:xfrm>
+                      <a:off x="0" y="0"/>
+                      <a:ext cx="3039947" cy="544278"/>
+                    </a:xfrm>
+                    <a:prstGeom prst="rect">
+                      <a:avLst/>
+                    </a:prstGeom>
+                    <a:ln>
+                      <a:noFill/>
+                    </a:ln>
+                    <a:extLst>
+                      <a:ext uri="{53640926-AAD7-44D8-BBD7-CCE9431645EC}">
+                        <a14:shadowObscured xmlns:a14="http://schemas.microsoft.com/office/drawing/2010/main"/>
+                      </a:ext>
+                    </a:extLst>
+                  </pic:spPr>
+                </pic:pic>
+              </a:graphicData>
+            </a:graphic>
+          </wp:inline>
+        </w:drawing>
+      </w:r>
+    </w:p>
+    <w:p>
+      <w:pPr>
+        <w:pStyle w:val="Texto"/>
+        <w:rPr>
+          <w:lang w:val="es-MX"/>
+        </w:rPr>
+      </w:pPr>
+      <w:r>
+        <w:rPr>
+          <w:lang w:val="es-MX"/>
+        </w:rPr>
+        <w:t>En total serian alrededor de 2721480 filas, por lo que primero decidí juntar</w:t>
+      </w:r>
+      <w:r>
+        <w:rPr>
+          <w:lang w:val="es-MX"/>
+        </w:rPr>
+        <w:t xml:space="preserve"> todos estos libros en un solo data frame de Pandas, para poder agilizar cualquier operación que decidiera aplicar a esta información.</w:t>
+      </w:r>
+    </w:p>
+    <w:p>
+      <w:pPr>
+        <w:pStyle w:val="Texto"/>
+        <w:rPr>
+          <w:lang w:val="es-MX"/>
+        </w:rPr>
+      </w:pPr>
+      <w:r>
+        <w:rPr>
+          <w:lang w:val="es-MX"/>
+        </w:rPr>
+        <w:drawing>
+          <wp:inline distT="0" distB="0" distL="0" distR="0" wp14:anchorId="2858D8CB" wp14:editId="7B7C7BE2">
+            <wp:extent cx="2984422" cy="2753813"/>
+            <wp:effectExtent l="0" t="0" r="6985" b="8890"/>
+            <wp:docPr id="432848048" name="Imagen 1"/>
+            <wp:cNvGraphicFramePr>
+              <a:graphicFrameLocks xmlns:a="http://purl.oclc.org/ooxml/drawingml/main" noChangeAspect="1"/>
+            </wp:cNvGraphicFramePr>
+            <a:graphic xmlns:a="http://purl.oclc.org/ooxml/drawingml/main">
+              <a:graphicData uri="http://purl.oclc.org/ooxml/drawingml/picture">
+                <pic:pic xmlns:pic="http://purl.oclc.org/ooxml/drawingml/picture">
+                  <pic:nvPicPr>
+                    <pic:cNvPr id="432848048" name=""/>
                     <pic:cNvPicPr/>
                   </pic:nvPicPr>
                   <pic:blipFill>
-                    <a:blip r:embed="rId12"/>
+                    <a:blip r:embed="rId14"/>
                     <a:stretch>
                       <a:fillRect/>
                     </a:stretch>
@@ -1984,7 +1559,7 @@
                   <pic:spPr>
                     <a:xfrm>
                       <a:off x="0" y="0"/>
-                      <a:ext cx="3089910" cy="1292860"/>
+                      <a:ext cx="3010428" cy="2777809"/>
                     </a:xfrm>
                     <a:prstGeom prst="rect">
                       <a:avLst/>
@@ -2008,84 +1583,26 @@
         <w:rPr>
           <w:lang w:val="es-MX"/>
         </w:rPr>
-        <w:t xml:space="preserve">Podemos ver el antes y después de los datos ya extraídos. Esta no fue la única transformación que hicimos de los datos, primero que nada, analizamos el comportamiento de algunas variables de interés, la Obstrucción, </w:t>
-      </w:r>
-      <w:proofErr w:type="spellStart"/>
-      <w:r>
-        <w:rPr>
-          <w:lang w:val="es-MX"/>
-        </w:rPr>
-        <w:t>Inlet</w:t>
-      </w:r>
-      <w:proofErr w:type="spellEnd"/>
-      <w:r>
-        <w:rPr>
-          <w:lang w:val="es-MX"/>
-        </w:rPr>
-        <w:t>, Outlet</w:t>
-      </w:r>
-      <w:r>
-        <w:rPr>
-          <w:lang w:val="es-MX"/>
-        </w:rPr>
-        <w:t xml:space="preserve"> y</w:t>
-      </w:r>
-      <w:r>
-        <w:rPr>
-          <w:lang w:val="es-MX"/>
-        </w:rPr>
-        <w:t xml:space="preserve"> RMC</w:t>
-      </w:r>
-      <w:r>
-        <w:rPr>
-          <w:lang w:val="es-MX"/>
-        </w:rPr>
-        <w:t>.</w:t>
-      </w:r>
-    </w:p>
-    <w:p>
-      <w:pPr>
-        <w:pStyle w:val="Ttulo4"/>
-      </w:pPr>
-      <w:proofErr w:type="spellStart"/>
-      <w:r>
-        <w:t>Inlet</w:t>
-      </w:r>
-      <w:proofErr w:type="spellEnd"/>
-      <w:r>
-        <w:t xml:space="preserve">: La temperatura generada por la secadora, tiene un </w:t>
-      </w:r>
-      <w:proofErr w:type="spellStart"/>
-      <w:r>
-        <w:t>setpoint</w:t>
-      </w:r>
-      <w:proofErr w:type="spellEnd"/>
-      <w:r>
-        <w:t xml:space="preserve"> y se caracteriza por los picos que genera según el RMC.</w:t>
-      </w:r>
-    </w:p>
-    <w:p>
-      <w:pPr>
-        <w:pStyle w:val="Ttulo4"/>
-      </w:pPr>
-      <w:r>
-        <w:t>Outlet: Es la temperatura que sale de la secadora, nos indica que tanta humedad se esta retirando de nuestra secadora.</w:t>
-      </w:r>
-    </w:p>
-    <w:p>
-      <w:pPr>
-        <w:pStyle w:val="Ttulo4"/>
-      </w:pPr>
-      <w:r>
-        <w:t>RMC: Es la humedad que hay dentro de la secadora</w:t>
-      </w:r>
-    </w:p>
-    <w:p>
-      <w:pPr>
-        <w:pStyle w:val="Ttulo4"/>
-      </w:pPr>
-      <w:r>
-        <w:t>La Obstrucción: Es la medición del flujo de aire del escape de a la secadora, 3.5 se refiere una restricción abierta y 1.5 a una cerrada.</w:t>
+        <w:t xml:space="preserve">Este código recopila todos los libros, busca las </w:t>
+      </w:r>
+      <w:r>
+        <w:rPr>
+          <w:lang w:val="es-MX"/>
+        </w:rPr>
+        <w:t>páginas</w:t>
+      </w:r>
+      <w:r>
+        <w:rPr>
+          <w:lang w:val="es-MX"/>
+        </w:rPr>
+        <w:t xml:space="preserve"> donde haya información de los experimentos, lee la ficha de cada experimento y recupera la masa de ropa y la restricción </w:t>
+      </w:r>
+      <w:r>
+        <w:rPr>
+          <w:lang w:val="es-MX"/>
+        </w:rPr>
+        <w:lastRenderedPageBreak/>
+        <w:t xml:space="preserve">del flujo de aire del experimento. Después recupera las columnas que contiene la información del experimento, agrega ‘Clase’ y ‘Segmento’ que nos permite identificar a que ciclo y prueba de secado pertenece y concatena todo esto a un archivo CSV. Este proceso nos otorga una serie de CSV que podemos analizar de forma más cómoda.  </w:t>
       </w:r>
     </w:p>
     <w:p>
@@ -2099,157 +1616,11 @@
         <w:rPr>
           <w:lang w:val="es-MX"/>
         </w:rPr>
-        <w:t xml:space="preserve">Revisando el comportamiento de </w:t>
-      </w:r>
-      <w:proofErr w:type="spellStart"/>
-      <w:r>
-        <w:rPr>
-          <w:lang w:val="es-MX"/>
-        </w:rPr>
-        <w:t>I</w:t>
-      </w:r>
-      <w:r>
-        <w:rPr>
-          <w:lang w:val="es-MX"/>
-        </w:rPr>
-        <w:t>nlet</w:t>
-      </w:r>
-      <w:proofErr w:type="spellEnd"/>
-      <w:r>
-        <w:rPr>
-          <w:lang w:val="es-MX"/>
-        </w:rPr>
-        <w:t xml:space="preserve"> y Outlet en función del tiempo, nos dimos cuenta </w:t>
-      </w:r>
-      <w:proofErr w:type="gramStart"/>
-      <w:r>
-        <w:rPr>
-          <w:lang w:val="es-MX"/>
-        </w:rPr>
-        <w:t>que</w:t>
-      </w:r>
-      <w:proofErr w:type="gramEnd"/>
-      <w:r>
-        <w:rPr>
-          <w:lang w:val="es-MX"/>
-        </w:rPr>
-        <w:t xml:space="preserve"> los primeros 2 minutos de la secadora son muy parecido, puesto que trata de llegar al set </w:t>
-      </w:r>
-      <w:proofErr w:type="spellStart"/>
-      <w:r>
-        <w:rPr>
-          <w:lang w:val="es-MX"/>
-        </w:rPr>
-        <w:t>point</w:t>
-      </w:r>
-      <w:proofErr w:type="spellEnd"/>
-      <w:r>
-        <w:rPr>
-          <w:lang w:val="es-MX"/>
-        </w:rPr>
-        <w:t xml:space="preserve"> de temperatura, por lo que no hay mucho que analizar, eh incluso podría llegar a sesgar el modelo. Por lo que cortamos los primeros 2.5 minutos.</w:t>
-      </w:r>
-    </w:p>
-    <w:p>
-      <w:pPr>
-        <w:pStyle w:val="Texto"/>
-        <w:rPr>
-          <w:lang w:val="es-MX"/>
-        </w:rPr>
-      </w:pPr>
-      <w:r>
-        <w:rPr>
-          <w:lang w:val="es-MX"/>
-        </w:rPr>
-        <w:t xml:space="preserve">Nos interesa saber la relación entre </w:t>
-      </w:r>
-      <w:proofErr w:type="spellStart"/>
-      <w:r>
-        <w:rPr>
-          <w:lang w:val="es-MX"/>
-        </w:rPr>
-        <w:t>Inlet</w:t>
-      </w:r>
-      <w:proofErr w:type="spellEnd"/>
-      <w:r>
-        <w:rPr>
-          <w:lang w:val="es-MX"/>
-        </w:rPr>
-        <w:t xml:space="preserve"> y Outlet por lo que creamos una nueva casilla resultado de esta relación.</w:t>
-      </w:r>
-    </w:p>
-    <w:p>
-      <w:pPr>
-        <w:pStyle w:val="Texto"/>
-        <w:rPr>
-          <w:lang w:val="es-MX"/>
-        </w:rPr>
-      </w:pPr>
-      <w:r>
-        <w:rPr>
-          <w:lang w:val="es-MX"/>
-        </w:rPr>
-        <w:t xml:space="preserve">Queremos conocer el cambio de </w:t>
-      </w:r>
-      <w:proofErr w:type="spellStart"/>
-      <w:r>
-        <w:rPr>
-          <w:lang w:val="es-MX"/>
-        </w:rPr>
-        <w:t>Inlet</w:t>
-      </w:r>
-      <w:proofErr w:type="spellEnd"/>
-      <w:r>
-        <w:rPr>
-          <w:lang w:val="es-MX"/>
-        </w:rPr>
-        <w:t xml:space="preserve"> y el de Outlet por lo que hacemos una nueva casilla con la diferencia entre su estancia actual y la pasada, de este modo podemos inferir los picos y los valles que se generan durante el ciclo.</w:t>
-      </w:r>
-    </w:p>
-    <w:p>
-      <w:pPr>
-        <w:pStyle w:val="Texto"/>
-        <w:rPr>
-          <w:lang w:val="es-MX"/>
-        </w:rPr>
-      </w:pPr>
-      <w:r>
-        <w:rPr>
-          <w:lang w:val="es-MX"/>
-        </w:rPr>
-        <w:t xml:space="preserve">Ahora como nos interesa poder analizar el </w:t>
-      </w:r>
-      <w:proofErr w:type="spellStart"/>
-      <w:r>
-        <w:rPr>
-          <w:lang w:val="es-MX"/>
-        </w:rPr>
-        <w:t>mas</w:t>
-      </w:r>
-      <w:proofErr w:type="spellEnd"/>
-      <w:r>
-        <w:rPr>
-          <w:lang w:val="es-MX"/>
-        </w:rPr>
-        <w:t xml:space="preserve"> mínimo cambio de estas variables, nos parece buena idea poner al cuadrado estas diferencias y las variables para que su cambio llegue a tener mas peso en sus parámetros.</w:t>
-      </w:r>
-    </w:p>
-    <w:p>
-      <w:pPr>
-        <w:pStyle w:val="Texto"/>
-        <w:rPr>
-          <w:lang w:val="es-MX"/>
-        </w:rPr>
-      </w:pPr>
-      <w:r>
-        <w:rPr>
-          <w:lang w:val="es-MX"/>
-        </w:rPr>
         <w:drawing>
-          <wp:inline distT="0" distB="0" distL="0" distR="0" wp14:anchorId="17209AAD" wp14:editId="52A77FB2">
-            <wp:extent cx="3089910" cy="1026160"/>
-            <wp:effectExtent l="0" t="0" r="0" b="2540"/>
-            <wp:docPr id="829947609" name="Imagen 1" descr="Pantalla de video juego&#10;&#10;Descripción generada automáticamente con confianza media"/>
+          <wp:inline distT="0" distB="0" distL="0" distR="0" wp14:anchorId="6BB37E71" wp14:editId="77A00346">
+            <wp:extent cx="3089910" cy="1961515"/>
+            <wp:effectExtent l="0" t="0" r="0" b="635"/>
+            <wp:docPr id="1746242050" name="Imagen 1"/>
             <wp:cNvGraphicFramePr>
               <a:graphicFrameLocks xmlns:a="http://purl.oclc.org/ooxml/drawingml/main" noChangeAspect="1"/>
             </wp:cNvGraphicFramePr>
@@ -2257,11 +1628,11 @@
               <a:graphicData uri="http://purl.oclc.org/ooxml/drawingml/picture">
                 <pic:pic xmlns:pic="http://purl.oclc.org/ooxml/drawingml/picture">
                   <pic:nvPicPr>
-                    <pic:cNvPr id="829947609" name="Imagen 1" descr="Pantalla de video juego&#10;&#10;Descripción generada automáticamente con confianza media"/>
+                    <pic:cNvPr id="1746242050" name=""/>
                     <pic:cNvPicPr/>
                   </pic:nvPicPr>
                   <pic:blipFill>
-                    <a:blip r:embed="rId13"/>
+                    <a:blip r:embed="rId15"/>
                     <a:stretch>
                       <a:fillRect/>
                     </a:stretch>
@@ -2269,7 +1640,7 @@
                   <pic:spPr>
                     <a:xfrm>
                       <a:off x="0" y="0"/>
-                      <a:ext cx="3089910" cy="1026160"/>
+                      <a:ext cx="3089910" cy="1961515"/>
                     </a:xfrm>
                     <a:prstGeom prst="rect">
                       <a:avLst/>
@@ -2284,9 +1655,1565 @@
     </w:p>
     <w:p>
       <w:pPr>
+        <w:pStyle w:val="Texto"/>
+        <w:rPr>
+          <w:lang w:val="es-MX"/>
+        </w:rPr>
+      </w:pPr>
+      <w:r>
+        <w:rPr>
+          <w:lang w:val="es-MX"/>
+        </w:rPr>
+        <w:t>Ahora con los datos extraídos tocara decidir que variables son importantes o no para nuestra regresión logística.</w:t>
+      </w:r>
+    </w:p>
+    <w:p>
+      <w:pPr>
         <w:pStyle w:val="Ttulo2"/>
       </w:pPr>
       <w:r>
+        <w:t>Limpiando el Data Set</w:t>
+      </w:r>
+    </w:p>
+    <w:p>
+      <w:pPr>
+        <w:pStyle w:val="Texto"/>
+        <w:rPr>
+          <w:lang w:val="es-MX"/>
+        </w:rPr>
+      </w:pPr>
+      <w:r>
+        <w:rPr>
+          <w:lang w:val="es-MX"/>
+        </w:rPr>
+        <w:t>Para poder filtrar mas nuestro Data Set, hay que entender que representa cada variable de este. De esta manera podemos descartar que vale la pena mantener, que puede afectar y que no puede afectar el comportamiento de la secadora con cierto tipo de ropa.</w:t>
+      </w:r>
+    </w:p>
+    <w:tbl>
+      <w:tblPr>
+        <w:tblStyle w:val="Tablaconcuadrcula"/>
+        <w:tblW w:w="0pt" w:type="dxa"/>
+        <w:tblLook w:firstRow="1" w:lastRow="0" w:firstColumn="1" w:lastColumn="0" w:noHBand="0" w:noVBand="1"/>
+      </w:tblPr>
+      <w:tblGrid>
+        <w:gridCol w:w="2428"/>
+        <w:gridCol w:w="2428"/>
+      </w:tblGrid>
+      <w:tr>
+        <w:tc>
+          <w:tcPr>
+            <w:tcW w:w="121.40pt" w:type="dxa"/>
+            <w:vAlign w:val="center"/>
+          </w:tcPr>
+          <w:p>
+            <w:pPr>
+              <w:pStyle w:val="Texto"/>
+              <w:ind w:firstLine="0pt"/>
+              <w:jc w:val="center"/>
+              <w:rPr>
+                <w:lang w:val="es-MX"/>
+              </w:rPr>
+            </w:pPr>
+            <w:r>
+              <w:rPr>
+                <w:lang w:val="es-MX"/>
+              </w:rPr>
+              <w:t>Feature</w:t>
+            </w:r>
+          </w:p>
+        </w:tc>
+        <w:tc>
+          <w:tcPr>
+            <w:tcW w:w="121.40pt" w:type="dxa"/>
+          </w:tcPr>
+          <w:p>
+            <w:pPr>
+              <w:pStyle w:val="Texto"/>
+              <w:ind w:firstLine="0pt"/>
+              <w:jc w:val="center"/>
+              <w:rPr>
+                <w:lang w:val="es-MX"/>
+              </w:rPr>
+            </w:pPr>
+            <w:r>
+              <w:rPr>
+                <w:lang w:val="es-MX"/>
+              </w:rPr>
+              <w:t>Explicación</w:t>
+            </w:r>
+          </w:p>
+        </w:tc>
+      </w:tr>
+      <w:tr>
+        <w:tc>
+          <w:tcPr>
+            <w:tcW w:w="121.40pt" w:type="dxa"/>
+          </w:tcPr>
+          <w:p>
+            <w:pPr>
+              <w:pStyle w:val="Texto"/>
+              <w:ind w:firstLine="0pt"/>
+              <w:jc w:val="center"/>
+              <w:rPr>
+                <w:lang w:val="es-MX"/>
+              </w:rPr>
+            </w:pPr>
+            <w:r>
+              <w:rPr>
+                <w:lang w:val="es-MX"/>
+              </w:rPr>
+              <w:t>Time(min)</w:t>
+            </w:r>
+          </w:p>
+        </w:tc>
+        <w:tc>
+          <w:tcPr>
+            <w:tcW w:w="121.40pt" w:type="dxa"/>
+          </w:tcPr>
+          <w:p>
+            <w:pPr>
+              <w:pStyle w:val="Texto"/>
+              <w:ind w:firstLine="0pt"/>
+              <w:jc w:val="center"/>
+              <w:rPr>
+                <w:lang w:val="es-MX"/>
+              </w:rPr>
+            </w:pPr>
+            <w:r>
+              <w:rPr>
+                <w:lang w:val="es-MX"/>
+              </w:rPr>
+              <w:t>Se refiere al tiempo en minutos.</w:t>
+            </w:r>
+          </w:p>
+        </w:tc>
+      </w:tr>
+      <w:tr>
+        <w:tc>
+          <w:tcPr>
+            <w:tcW w:w="121.40pt" w:type="dxa"/>
+          </w:tcPr>
+          <w:p>
+            <w:pPr>
+              <w:pStyle w:val="Texto"/>
+              <w:ind w:firstLine="0pt"/>
+              <w:jc w:val="center"/>
+              <w:rPr>
+                <w:lang w:val="es-MX"/>
+              </w:rPr>
+            </w:pPr>
+            <w:r>
+              <w:rPr>
+                <w:lang w:val="es-MX"/>
+              </w:rPr>
+              <w:t>RMC</w:t>
+            </w:r>
+          </w:p>
+        </w:tc>
+        <w:tc>
+          <w:tcPr>
+            <w:tcW w:w="121.40pt" w:type="dxa"/>
+          </w:tcPr>
+          <w:p>
+            <w:pPr>
+              <w:pStyle w:val="Texto"/>
+              <w:ind w:firstLine="0pt"/>
+              <w:jc w:val="center"/>
+              <w:rPr>
+                <w:lang w:val="es-MX"/>
+              </w:rPr>
+            </w:pPr>
+            <w:r>
+              <w:rPr>
+                <w:lang w:val="es-MX"/>
+              </w:rPr>
+              <w:t>La humedad de la ropa, cuando esta llegue a un rango entre 4 y 2 % podemos considerar la ropa como seca.</w:t>
+            </w:r>
+          </w:p>
+        </w:tc>
+      </w:tr>
+      <w:tr>
+        <w:tc>
+          <w:tcPr>
+            <w:tcW w:w="121.40pt" w:type="dxa"/>
+          </w:tcPr>
+          <w:p>
+            <w:pPr>
+              <w:pStyle w:val="Texto"/>
+              <w:ind w:firstLine="0pt"/>
+              <w:jc w:val="center"/>
+              <w:rPr>
+                <w:lang w:val="es-MX"/>
+              </w:rPr>
+            </w:pPr>
+            <w:r>
+              <w:rPr>
+                <w:lang w:val="es-MX"/>
+              </w:rPr>
+              <w:t>RDB</w:t>
+            </w:r>
+          </w:p>
+        </w:tc>
+        <w:tc>
+          <w:tcPr>
+            <w:tcW w:w="121.40pt" w:type="dxa"/>
+          </w:tcPr>
+          <w:p>
+            <w:pPr>
+              <w:pStyle w:val="Texto"/>
+              <w:ind w:firstLine="0pt"/>
+              <w:jc w:val="center"/>
+              <w:rPr>
+                <w:lang w:val="es-MX"/>
+              </w:rPr>
+            </w:pPr>
+            <w:r>
+              <w:rPr>
+                <w:lang w:val="es-MX"/>
+              </w:rPr>
+              <w:t>Una segunda medición del valor de Outlet.</w:t>
+            </w:r>
+          </w:p>
+        </w:tc>
+      </w:tr>
+      <w:tr>
+        <w:tc>
+          <w:tcPr>
+            <w:tcW w:w="121.40pt" w:type="dxa"/>
+          </w:tcPr>
+          <w:p>
+            <w:pPr>
+              <w:pStyle w:val="Texto"/>
+              <w:ind w:firstLine="0pt"/>
+              <w:jc w:val="center"/>
+              <w:rPr>
+                <w:lang w:val="es-MX"/>
+              </w:rPr>
+            </w:pPr>
+            <w:r>
+              <w:rPr>
+                <w:lang w:val="es-MX"/>
+              </w:rPr>
+              <w:t>Energy</w:t>
+            </w:r>
+          </w:p>
+        </w:tc>
+        <w:tc>
+          <w:tcPr>
+            <w:tcW w:w="121.40pt" w:type="dxa"/>
+          </w:tcPr>
+          <w:p>
+            <w:pPr>
+              <w:pStyle w:val="Texto"/>
+              <w:ind w:firstLine="0pt"/>
+              <w:jc w:val="center"/>
+              <w:rPr>
+                <w:lang w:val="es-MX"/>
+              </w:rPr>
+            </w:pPr>
+            <w:r>
+              <w:rPr>
+                <w:lang w:val="es-MX"/>
+              </w:rPr>
+              <w:t>La energía en Volts durante la prueba.</w:t>
+            </w:r>
+          </w:p>
+        </w:tc>
+      </w:tr>
+      <w:tr>
+        <w:tc>
+          <w:tcPr>
+            <w:tcW w:w="121.40pt" w:type="dxa"/>
+          </w:tcPr>
+          <w:p>
+            <w:pPr>
+              <w:pStyle w:val="Texto"/>
+              <w:ind w:firstLine="0pt"/>
+              <w:jc w:val="center"/>
+              <w:rPr>
+                <w:lang w:val="es-MX"/>
+              </w:rPr>
+            </w:pPr>
+            <w:r>
+              <w:rPr>
+                <w:lang w:val="es-MX"/>
+              </w:rPr>
+              <w:t>Potenza</w:t>
+            </w:r>
+          </w:p>
+        </w:tc>
+        <w:tc>
+          <w:tcPr>
+            <w:tcW w:w="121.40pt" w:type="dxa"/>
+          </w:tcPr>
+          <w:p>
+            <w:pPr>
+              <w:pStyle w:val="Texto"/>
+              <w:ind w:firstLine="0pt"/>
+              <w:jc w:val="center"/>
+              <w:rPr>
+                <w:lang w:val="es-MX"/>
+              </w:rPr>
+            </w:pPr>
+            <w:r>
+              <w:rPr>
+                <w:lang w:val="es-MX"/>
+              </w:rPr>
+              <w:t>La potencia en Watts durante la prueba.</w:t>
+            </w:r>
+          </w:p>
+        </w:tc>
+      </w:tr>
+      <w:tr>
+        <w:tc>
+          <w:tcPr>
+            <w:tcW w:w="121.40pt" w:type="dxa"/>
+          </w:tcPr>
+          <w:p>
+            <w:pPr>
+              <w:pStyle w:val="Texto"/>
+              <w:ind w:firstLine="0pt"/>
+              <w:jc w:val="center"/>
+              <w:rPr>
+                <w:lang w:val="es-MX"/>
+              </w:rPr>
+            </w:pPr>
+            <w:r>
+              <w:rPr>
+                <w:lang w:val="es-MX"/>
+              </w:rPr>
+              <w:t>Filtered</w:t>
+            </w:r>
+          </w:p>
+        </w:tc>
+        <w:tc>
+          <w:tcPr>
+            <w:tcW w:w="121.40pt" w:type="dxa"/>
+          </w:tcPr>
+          <w:p>
+            <w:pPr>
+              <w:pStyle w:val="Texto"/>
+              <w:ind w:firstLine="0pt"/>
+              <w:jc w:val="center"/>
+              <w:rPr>
+                <w:lang w:val="es-MX"/>
+              </w:rPr>
+            </w:pPr>
+            <w:r>
+              <w:rPr>
+                <w:lang w:val="es-MX"/>
+              </w:rPr>
+              <w:t>Una señal filtrada.</w:t>
+            </w:r>
+          </w:p>
+        </w:tc>
+      </w:tr>
+      <w:tr>
+        <w:tc>
+          <w:tcPr>
+            <w:tcW w:w="121.40pt" w:type="dxa"/>
+          </w:tcPr>
+          <w:p>
+            <w:pPr>
+              <w:pStyle w:val="Texto"/>
+              <w:ind w:firstLine="0pt"/>
+              <w:jc w:val="center"/>
+              <w:rPr>
+                <w:lang w:val="es-MX"/>
+              </w:rPr>
+            </w:pPr>
+            <w:r>
+              <w:rPr>
+                <w:lang w:val="es-MX"/>
+              </w:rPr>
+              <w:t>Smooth</w:t>
+            </w:r>
+          </w:p>
+        </w:tc>
+        <w:tc>
+          <w:tcPr>
+            <w:tcW w:w="121.40pt" w:type="dxa"/>
+          </w:tcPr>
+          <w:p>
+            <w:pPr>
+              <w:pStyle w:val="Texto"/>
+              <w:ind w:firstLine="0pt"/>
+              <w:jc w:val="center"/>
+              <w:rPr>
+                <w:lang w:val="es-MX"/>
+              </w:rPr>
+            </w:pPr>
+            <w:r>
+              <w:rPr>
+                <w:lang w:val="es-MX"/>
+              </w:rPr>
+              <w:t>El suavizado de Filtered.</w:t>
+            </w:r>
+          </w:p>
+        </w:tc>
+      </w:tr>
+      <w:tr>
+        <w:tc>
+          <w:tcPr>
+            <w:tcW w:w="121.40pt" w:type="dxa"/>
+          </w:tcPr>
+          <w:p>
+            <w:pPr>
+              <w:pStyle w:val="Texto"/>
+              <w:ind w:firstLine="0pt"/>
+              <w:jc w:val="center"/>
+              <w:rPr>
+                <w:lang w:val="es-MX"/>
+              </w:rPr>
+            </w:pPr>
+            <w:r>
+              <w:rPr>
+                <w:lang w:val="es-MX"/>
+              </w:rPr>
+              <w:t>Outlet</w:t>
+            </w:r>
+          </w:p>
+        </w:tc>
+        <w:tc>
+          <w:tcPr>
+            <w:tcW w:w="121.40pt" w:type="dxa"/>
+          </w:tcPr>
+          <w:p>
+            <w:pPr>
+              <w:pStyle w:val="Texto"/>
+              <w:ind w:firstLine="0pt"/>
+              <w:jc w:val="center"/>
+              <w:rPr>
+                <w:lang w:val="es-MX"/>
+              </w:rPr>
+            </w:pPr>
+            <w:r>
+              <w:rPr>
+                <w:lang w:val="es-MX"/>
+              </w:rPr>
+              <w:t>La temperatura en F° del flujo de aire saliendo de la secadora.</w:t>
+            </w:r>
+          </w:p>
+        </w:tc>
+      </w:tr>
+      <w:tr>
+        <w:tc>
+          <w:tcPr>
+            <w:tcW w:w="121.40pt" w:type="dxa"/>
+          </w:tcPr>
+          <w:p>
+            <w:pPr>
+              <w:pStyle w:val="Texto"/>
+              <w:ind w:firstLine="0pt"/>
+              <w:jc w:val="center"/>
+              <w:rPr>
+                <w:lang w:val="es-MX"/>
+              </w:rPr>
+            </w:pPr>
+            <w:r>
+              <w:rPr>
+                <w:lang w:val="es-MX"/>
+              </w:rPr>
+              <w:t>Inlet</w:t>
+            </w:r>
+          </w:p>
+        </w:tc>
+        <w:tc>
+          <w:tcPr>
+            <w:tcW w:w="121.40pt" w:type="dxa"/>
+          </w:tcPr>
+          <w:p>
+            <w:pPr>
+              <w:pStyle w:val="Texto"/>
+              <w:ind w:firstLine="0pt"/>
+              <w:jc w:val="center"/>
+              <w:rPr>
+                <w:lang w:val="es-MX"/>
+              </w:rPr>
+            </w:pPr>
+            <w:r>
+              <w:rPr>
+                <w:lang w:val="es-MX"/>
+              </w:rPr>
+              <w:t>La temperatura producida por una resistencia eléctrica para secar la ropa.</w:t>
+            </w:r>
+          </w:p>
+        </w:tc>
+      </w:tr>
+      <w:tr>
+        <w:tc>
+          <w:tcPr>
+            <w:tcW w:w="121.40pt" w:type="dxa"/>
+          </w:tcPr>
+          <w:p>
+            <w:pPr>
+              <w:pStyle w:val="Texto"/>
+              <w:ind w:firstLine="0pt"/>
+              <w:jc w:val="center"/>
+              <w:rPr>
+                <w:lang w:val="es-MX"/>
+              </w:rPr>
+            </w:pPr>
+            <w:r>
+              <w:rPr>
+                <w:lang w:val="es-MX"/>
+              </w:rPr>
+              <w:t>T-A amb</w:t>
+            </w:r>
+          </w:p>
+        </w:tc>
+        <w:tc>
+          <w:tcPr>
+            <w:tcW w:w="121.40pt" w:type="dxa"/>
+          </w:tcPr>
+          <w:p>
+            <w:pPr>
+              <w:pStyle w:val="Texto"/>
+              <w:ind w:firstLine="0pt"/>
+              <w:jc w:val="center"/>
+              <w:rPr>
+                <w:lang w:val="es-MX"/>
+              </w:rPr>
+            </w:pPr>
+            <w:r>
+              <w:rPr>
+                <w:lang w:val="es-MX"/>
+              </w:rPr>
+              <w:t>Temperatura ambiental.</w:t>
+            </w:r>
+          </w:p>
+        </w:tc>
+      </w:tr>
+      <w:tr>
+        <w:tc>
+          <w:tcPr>
+            <w:tcW w:w="121.40pt" w:type="dxa"/>
+          </w:tcPr>
+          <w:p>
+            <w:pPr>
+              <w:pStyle w:val="Texto"/>
+              <w:ind w:firstLine="0pt"/>
+              <w:jc w:val="center"/>
+              <w:rPr>
+                <w:lang w:val="es-MX"/>
+              </w:rPr>
+            </w:pPr>
+            <w:r>
+              <w:rPr>
+                <w:lang w:val="es-MX"/>
+              </w:rPr>
+              <w:t>RH amb</w:t>
+            </w:r>
+          </w:p>
+        </w:tc>
+        <w:tc>
+          <w:tcPr>
+            <w:tcW w:w="121.40pt" w:type="dxa"/>
+          </w:tcPr>
+          <w:p>
+            <w:pPr>
+              <w:pStyle w:val="Texto"/>
+              <w:ind w:firstLine="0pt"/>
+              <w:jc w:val="center"/>
+              <w:rPr>
+                <w:lang w:val="es-MX"/>
+              </w:rPr>
+            </w:pPr>
+            <w:r>
+              <w:rPr>
+                <w:lang w:val="es-MX"/>
+              </w:rPr>
+              <w:t>Humedad ambiental.</w:t>
+            </w:r>
+          </w:p>
+        </w:tc>
+      </w:tr>
+      <w:tr>
+        <w:tc>
+          <w:tcPr>
+            <w:tcW w:w="121.40pt" w:type="dxa"/>
+          </w:tcPr>
+          <w:p>
+            <w:pPr>
+              <w:pStyle w:val="Texto"/>
+              <w:ind w:firstLine="0pt"/>
+              <w:jc w:val="center"/>
+              <w:rPr>
+                <w:lang w:val="es-MX"/>
+              </w:rPr>
+            </w:pPr>
+            <w:r>
+              <w:rPr>
+                <w:lang w:val="es-MX"/>
+              </w:rPr>
+              <w:t>Weight</w:t>
+            </w:r>
+          </w:p>
+        </w:tc>
+        <w:tc>
+          <w:tcPr>
+            <w:tcW w:w="121.40pt" w:type="dxa"/>
+          </w:tcPr>
+          <w:p>
+            <w:pPr>
+              <w:pStyle w:val="Texto"/>
+              <w:ind w:firstLine="0pt"/>
+              <w:jc w:val="center"/>
+              <w:rPr>
+                <w:lang w:val="es-MX"/>
+              </w:rPr>
+            </w:pPr>
+            <w:r>
+              <w:rPr>
+                <w:lang w:val="es-MX"/>
+              </w:rPr>
+              <w:t>La masa dentro de la secadora.</w:t>
+            </w:r>
+          </w:p>
+        </w:tc>
+      </w:tr>
+      <w:tr>
+        <w:tc>
+          <w:tcPr>
+            <w:tcW w:w="121.40pt" w:type="dxa"/>
+          </w:tcPr>
+          <w:p>
+            <w:pPr>
+              <w:pStyle w:val="Texto"/>
+              <w:ind w:firstLine="0pt"/>
+              <w:jc w:val="center"/>
+              <w:rPr>
+                <w:lang w:val="es-MX"/>
+              </w:rPr>
+            </w:pPr>
+            <w:r>
+              <w:rPr>
+                <w:lang w:val="es-MX"/>
+              </w:rPr>
+              <w:t>Restricction</w:t>
+            </w:r>
+          </w:p>
+        </w:tc>
+        <w:tc>
+          <w:tcPr>
+            <w:tcW w:w="121.40pt" w:type="dxa"/>
+          </w:tcPr>
+          <w:p>
+            <w:pPr>
+              <w:pStyle w:val="Texto"/>
+              <w:ind w:firstLine="0pt"/>
+              <w:jc w:val="center"/>
+              <w:rPr>
+                <w:lang w:val="es-MX"/>
+              </w:rPr>
+            </w:pPr>
+            <w:r>
+              <w:rPr>
+                <w:lang w:val="es-MX"/>
+              </w:rPr>
+              <w:t>La restricción del flujo de aire que escapa la secadora.</w:t>
+            </w:r>
+          </w:p>
+        </w:tc>
+      </w:tr>
+    </w:tbl>
+    <w:p>
+      <w:pPr>
+        <w:pStyle w:val="Texto"/>
+        <w:rPr>
+          <w:lang w:val="es-MX"/>
+        </w:rPr>
+      </w:pPr>
+      <w:r>
+        <w:rPr>
+          <w:lang w:val="es-MX"/>
+        </w:rPr>
+        <w:t>Tal vez valdría la pena revisar el comportamiento de algunos de estos valores para saber que es lo que realmente sucede con ellos durante el ciclo de secado.</w:t>
+      </w:r>
+    </w:p>
+    <w:p>
+      <w:pPr>
+        <w:pStyle w:val="Texto"/>
+        <w:rPr>
+          <w:lang w:val="es-MX"/>
+        </w:rPr>
+      </w:pPr>
+      <w:r>
+        <w:rPr>
+          <w:lang w:val="es-MX"/>
+        </w:rPr>
+        <w:drawing>
+          <wp:inline distT="0" distB="0" distL="0" distR="0" wp14:anchorId="008A841E" wp14:editId="0C915BE5">
+            <wp:extent cx="2855875" cy="2160394"/>
+            <wp:effectExtent l="0" t="0" r="1905" b="0"/>
+            <wp:docPr id="1621553835" name="Imagen 1"/>
+            <wp:cNvGraphicFramePr>
+              <a:graphicFrameLocks xmlns:a="http://purl.oclc.org/ooxml/drawingml/main" noChangeAspect="1"/>
+            </wp:cNvGraphicFramePr>
+            <a:graphic xmlns:a="http://purl.oclc.org/ooxml/drawingml/main">
+              <a:graphicData uri="http://purl.oclc.org/ooxml/drawingml/picture">
+                <pic:pic xmlns:pic="http://purl.oclc.org/ooxml/drawingml/picture">
+                  <pic:nvPicPr>
+                    <pic:cNvPr id="1621553835" name=""/>
+                    <pic:cNvPicPr/>
+                  </pic:nvPicPr>
+                  <pic:blipFill>
+                    <a:blip r:embed="rId16"/>
+                    <a:stretch>
+                      <a:fillRect/>
+                    </a:stretch>
+                  </pic:blipFill>
+                  <pic:spPr>
+                    <a:xfrm>
+                      <a:off x="0" y="0"/>
+                      <a:ext cx="2865896" cy="2167975"/>
+                    </a:xfrm>
+                    <a:prstGeom prst="rect">
+                      <a:avLst/>
+                    </a:prstGeom>
+                  </pic:spPr>
+                </pic:pic>
+              </a:graphicData>
+            </a:graphic>
+          </wp:inline>
+        </w:drawing>
+      </w:r>
+    </w:p>
+    <w:p>
+      <w:pPr>
+        <w:pStyle w:val="Texto"/>
+        <w:rPr>
+          <w:lang w:val="es-MX"/>
+        </w:rPr>
+      </w:pPr>
+      <w:r>
+        <w:rPr>
+          <w:lang w:val="es-MX"/>
+        </w:rPr>
+        <w:drawing>
+          <wp:inline distT="0" distB="0" distL="0" distR="0" wp14:anchorId="0CE697D0" wp14:editId="7BBC074A">
+            <wp:extent cx="2855595" cy="2160182"/>
+            <wp:effectExtent l="0" t="0" r="1905" b="0"/>
+            <wp:docPr id="977317523" name="Imagen 1"/>
+            <wp:cNvGraphicFramePr>
+              <a:graphicFrameLocks xmlns:a="http://purl.oclc.org/ooxml/drawingml/main" noChangeAspect="1"/>
+            </wp:cNvGraphicFramePr>
+            <a:graphic xmlns:a="http://purl.oclc.org/ooxml/drawingml/main">
+              <a:graphicData uri="http://purl.oclc.org/ooxml/drawingml/picture">
+                <pic:pic xmlns:pic="http://purl.oclc.org/ooxml/drawingml/picture">
+                  <pic:nvPicPr>
+                    <pic:cNvPr id="977317523" name=""/>
+                    <pic:cNvPicPr/>
+                  </pic:nvPicPr>
+                  <pic:blipFill>
+                    <a:blip r:embed="rId17"/>
+                    <a:stretch>
+                      <a:fillRect/>
+                    </a:stretch>
+                  </pic:blipFill>
+                  <pic:spPr>
+                    <a:xfrm>
+                      <a:off x="0" y="0"/>
+                      <a:ext cx="2873940" cy="2174060"/>
+                    </a:xfrm>
+                    <a:prstGeom prst="rect">
+                      <a:avLst/>
+                    </a:prstGeom>
+                  </pic:spPr>
+                </pic:pic>
+              </a:graphicData>
+            </a:graphic>
+          </wp:inline>
+        </w:drawing>
+      </w:r>
+    </w:p>
+    <w:p>
+      <w:pPr>
+        <w:pStyle w:val="Texto"/>
+        <w:rPr>
+          <w:lang w:val="es-MX"/>
+        </w:rPr>
+      </w:pPr>
+      <w:r>
+        <w:rPr>
+          <w:lang w:val="es-MX"/>
+        </w:rPr>
+        <w:drawing>
+          <wp:inline distT="0" distB="0" distL="0" distR="0" wp14:anchorId="0397C2A2" wp14:editId="7C3762CC">
+            <wp:extent cx="2847190" cy="2153824"/>
+            <wp:effectExtent l="0" t="0" r="0" b="0"/>
+            <wp:docPr id="1421911456" name="Imagen 1"/>
+            <wp:cNvGraphicFramePr>
+              <a:graphicFrameLocks xmlns:a="http://purl.oclc.org/ooxml/drawingml/main" noChangeAspect="1"/>
+            </wp:cNvGraphicFramePr>
+            <a:graphic xmlns:a="http://purl.oclc.org/ooxml/drawingml/main">
+              <a:graphicData uri="http://purl.oclc.org/ooxml/drawingml/picture">
+                <pic:pic xmlns:pic="http://purl.oclc.org/ooxml/drawingml/picture">
+                  <pic:nvPicPr>
+                    <pic:cNvPr id="1421911456" name=""/>
+                    <pic:cNvPicPr/>
+                  </pic:nvPicPr>
+                  <pic:blipFill>
+                    <a:blip r:embed="rId18"/>
+                    <a:stretch>
+                      <a:fillRect/>
+                    </a:stretch>
+                  </pic:blipFill>
+                  <pic:spPr>
+                    <a:xfrm>
+                      <a:off x="0" y="0"/>
+                      <a:ext cx="2860234" cy="2163691"/>
+                    </a:xfrm>
+                    <a:prstGeom prst="rect">
+                      <a:avLst/>
+                    </a:prstGeom>
+                  </pic:spPr>
+                </pic:pic>
+              </a:graphicData>
+            </a:graphic>
+          </wp:inline>
+        </w:drawing>
+      </w:r>
+    </w:p>
+    <w:p>
+      <w:pPr>
+        <w:pStyle w:val="Texto"/>
+        <w:rPr>
+          <w:lang w:val="es-MX"/>
+        </w:rPr>
+      </w:pPr>
+      <w:r>
+        <w:rPr>
+          <w:lang w:val="es-MX"/>
+        </w:rPr>
+        <w:lastRenderedPageBreak/>
+        <w:drawing>
+          <wp:inline distT="0" distB="0" distL="0" distR="0" wp14:anchorId="7E89D8A9" wp14:editId="2570C631">
+            <wp:extent cx="2548659" cy="1898138"/>
+            <wp:effectExtent l="0" t="0" r="4445" b="6985"/>
+            <wp:docPr id="2058023792" name="Imagen 1"/>
+            <wp:cNvGraphicFramePr>
+              <a:graphicFrameLocks xmlns:a="http://purl.oclc.org/ooxml/drawingml/main" noChangeAspect="1"/>
+            </wp:cNvGraphicFramePr>
+            <a:graphic xmlns:a="http://purl.oclc.org/ooxml/drawingml/main">
+              <a:graphicData uri="http://purl.oclc.org/ooxml/drawingml/picture">
+                <pic:pic xmlns:pic="http://purl.oclc.org/ooxml/drawingml/picture">
+                  <pic:nvPicPr>
+                    <pic:cNvPr id="2058023792" name=""/>
+                    <pic:cNvPicPr/>
+                  </pic:nvPicPr>
+                  <pic:blipFill>
+                    <a:blip r:embed="rId19"/>
+                    <a:stretch>
+                      <a:fillRect/>
+                    </a:stretch>
+                  </pic:blipFill>
+                  <pic:spPr>
+                    <a:xfrm>
+                      <a:off x="0" y="0"/>
+                      <a:ext cx="2554578" cy="1902546"/>
+                    </a:xfrm>
+                    <a:prstGeom prst="rect">
+                      <a:avLst/>
+                    </a:prstGeom>
+                  </pic:spPr>
+                </pic:pic>
+              </a:graphicData>
+            </a:graphic>
+          </wp:inline>
+        </w:drawing>
+      </w:r>
+    </w:p>
+    <w:p>
+      <w:pPr>
+        <w:pStyle w:val="Texto"/>
+        <w:rPr>
+          <w:lang w:val="es-MX"/>
+        </w:rPr>
+      </w:pPr>
+      <w:r>
+        <w:rPr>
+          <w:lang w:val="es-MX"/>
+        </w:rPr>
+        <w:t>Aunque</w:t>
+      </w:r>
+      <w:r>
+        <w:rPr>
+          <w:lang w:val="es-MX"/>
+        </w:rPr>
+        <w:t xml:space="preserve"> un poco saturadas estas graficas nos ayudan a comprender de forma general </w:t>
+      </w:r>
+      <w:r>
+        <w:rPr>
+          <w:lang w:val="es-MX"/>
+        </w:rPr>
+        <w:t>cómo</w:t>
+      </w:r>
+      <w:r>
+        <w:rPr>
+          <w:lang w:val="es-MX"/>
+        </w:rPr>
+        <w:t xml:space="preserve"> se comportan estas 4 variables. Del RMC nos queda claro que siempre decae con el tiempo, lo que explica el comportamiento de Outlet, mientras menos humedad hay en el ambiente el aire a la salida de la secadora debería de tener una temperatura </w:t>
+      </w:r>
+      <w:r>
+        <w:rPr>
+          <w:lang w:val="es-MX"/>
+        </w:rPr>
+        <w:t>más</w:t>
+      </w:r>
+      <w:r>
+        <w:rPr>
+          <w:lang w:val="es-MX"/>
+        </w:rPr>
+        <w:t xml:space="preserve"> alta. Por otro </w:t>
+      </w:r>
+      <w:r>
+        <w:rPr>
+          <w:lang w:val="es-MX"/>
+        </w:rPr>
+        <w:t>lado,</w:t>
+      </w:r>
+      <w:r>
+        <w:rPr>
+          <w:lang w:val="es-MX"/>
+        </w:rPr>
+        <w:t xml:space="preserve"> el comportamiento de Inlet en un inicio parece independiente, puesto que trata de llegar a un setpoint dependiendo el ciclo y viéndose afectada por la masa de ropa, algo que podríamos tomar es su comportamiento una vez llega a su setpoint, ya que los picos se comportan de forma distinta. Por </w:t>
+      </w:r>
+      <w:r>
+        <w:rPr>
+          <w:lang w:val="es-MX"/>
+        </w:rPr>
+        <w:t>último,</w:t>
+      </w:r>
+      <w:r>
+        <w:rPr>
+          <w:lang w:val="es-MX"/>
+        </w:rPr>
+        <w:t xml:space="preserve"> tenemos Filtered cuyo parece ser contrario al del RMC, lo que nos indicaría que </w:t>
+      </w:r>
+      <w:r>
+        <w:rPr>
+          <w:lang w:val="es-MX"/>
+        </w:rPr>
+        <w:t>este aumenta conforme menos humedad se encuentra en la secadora.</w:t>
+      </w:r>
+    </w:p>
+    <w:p>
+      <w:pPr>
+        <w:pStyle w:val="Texto"/>
+        <w:rPr>
+          <w:lang w:val="es-MX"/>
+        </w:rPr>
+      </w:pPr>
+      <w:r>
+        <w:rPr>
+          <w:lang w:val="es-MX"/>
+        </w:rPr>
+        <w:t>Después de revisar el comportamiento de cada variable, nos podemos dar una idea de que variables nos pueden ayudar a determinar la clase o el tipo de ropa dentro de la secadora. Por lo que conservaremos ‘RMC’,’Inlet’,’Outlet’,’Time(min)’</w:t>
+      </w:r>
+      <w:r>
+        <w:rPr>
+          <w:lang w:val="es-MX"/>
+        </w:rPr>
+        <w:t xml:space="preserve"> y </w:t>
+      </w:r>
+      <w:r>
+        <w:rPr>
+          <w:lang w:val="es-MX"/>
+        </w:rPr>
+        <w:t>’</w:t>
+      </w:r>
+      <w:r>
+        <w:rPr>
+          <w:lang w:val="es-MX"/>
+        </w:rPr>
+        <w:t>Filtered’. Aun ocuparemos Features como ‘Weight’ o la ‘Restricction’ para enviar nuestras muestras en rangos específicos. En cuanto a la variables como la ‘T-A Amb’ , ‘RH Amb’ las descartamos por la poca diferencia que hay entre las muestras y los experimentos de modo que solo sesgarían al modelo al repetirse o tendrían un peso muy bajo. ‘Energy’ y ‘Potenza’ las descartamos por recomendación de MABE, nos comentaron que los sensores encargados de medir estas variables realmente no median algo significativo (‘la potencia del motor o de algún sistema del cual podamos inferir la clase de ropa).</w:t>
+      </w:r>
+    </w:p>
+    <w:p>
+      <w:pPr>
+        <w:pStyle w:val="Texto"/>
+        <w:rPr>
+          <w:lang w:val="es-MX"/>
+        </w:rPr>
+      </w:pPr>
+      <w:r>
+        <w:rPr>
+          <w:lang w:val="es-MX"/>
+        </w:rPr>
+        <w:t>Ah simple vista no parece que debamos quitar o arreglar alguna parte del Data Set, aunque tuvimos que intervenir en varios Excel para encontrar valores como la restricción o la masa del experimento.</w:t>
+      </w:r>
+    </w:p>
+    <w:p>
+      <w:pPr>
+        <w:pStyle w:val="Texto"/>
+        <w:ind w:firstLine="0pt"/>
+        <w:rPr>
+          <w:lang w:val="es-MX"/>
+        </w:rPr>
+      </w:pPr>
+      <w:r>
+        <w:rPr>
+          <w:lang w:val="es-MX"/>
+        </w:rPr>
+        <w:tab/>
+        <w:t>Ahora toca decidir con que conjunto de datos probar nuestra regresión logística.</w:t>
+      </w:r>
+      <w:r>
+        <w:rPr>
+          <w:lang w:val="es-MX"/>
+        </w:rPr>
+        <w:t xml:space="preserve"> Seria una buena idea encontrar datos que estadísticamente fueran diferentes, por lo que seria buena idea compara las descripciones estadísticas de nuestros experimentos.</w:t>
+      </w:r>
+    </w:p>
+    <w:p>
+      <w:pPr>
+        <w:pStyle w:val="Texto"/>
+        <w:ind w:firstLine="0pt"/>
+        <w:rPr>
+          <w:lang w:val="es-MX"/>
+        </w:rPr>
+      </w:pPr>
+      <w:r>
+        <w:rPr>
+          <w:lang w:val="es-MX"/>
+        </w:rPr>
+        <w:drawing>
+          <wp:inline distT="0" distB="0" distL="0" distR="0" wp14:anchorId="71B66F2C" wp14:editId="58D806B1">
+            <wp:extent cx="3089910" cy="561975"/>
+            <wp:effectExtent l="0" t="0" r="0" b="9525"/>
+            <wp:docPr id="1029330003" name="Imagen 1" descr="Interfaz de usuario gráfica, Texto&#10;&#10;Descripción generada automáticamente"/>
+            <wp:cNvGraphicFramePr>
+              <a:graphicFrameLocks xmlns:a="http://purl.oclc.org/ooxml/drawingml/main" noChangeAspect="1"/>
+            </wp:cNvGraphicFramePr>
+            <a:graphic xmlns:a="http://purl.oclc.org/ooxml/drawingml/main">
+              <a:graphicData uri="http://purl.oclc.org/ooxml/drawingml/picture">
+                <pic:pic xmlns:pic="http://purl.oclc.org/ooxml/drawingml/picture">
+                  <pic:nvPicPr>
+                    <pic:cNvPr id="1029330003" name="Imagen 1" descr="Interfaz de usuario gráfica, Texto&#10;&#10;Descripción generada automáticamente"/>
+                    <pic:cNvPicPr/>
+                  </pic:nvPicPr>
+                  <pic:blipFill>
+                    <a:blip r:embed="rId20"/>
+                    <a:stretch>
+                      <a:fillRect/>
+                    </a:stretch>
+                  </pic:blipFill>
+                  <pic:spPr>
+                    <a:xfrm>
+                      <a:off x="0" y="0"/>
+                      <a:ext cx="3089910" cy="561975"/>
+                    </a:xfrm>
+                    <a:prstGeom prst="rect">
+                      <a:avLst/>
+                    </a:prstGeom>
+                  </pic:spPr>
+                </pic:pic>
+              </a:graphicData>
+            </a:graphic>
+          </wp:inline>
+        </w:drawing>
+      </w:r>
+    </w:p>
+    <w:p>
+      <w:pPr>
+        <w:pStyle w:val="Texto"/>
+        <w:rPr>
+          <w:lang w:val="es-MX"/>
+        </w:rPr>
+      </w:pPr>
+    </w:p>
+    <w:p>
+      <w:pPr>
+        <w:pStyle w:val="Texto"/>
+        <w:rPr>
+          <w:lang w:val="es-MX"/>
+        </w:rPr>
+      </w:pPr>
+      <w:r>
+        <w:rPr>
+          <w:lang w:val="es-MX"/>
+        </w:rPr>
+        <w:drawing>
+          <wp:inline distT="0" distB="0" distL="0" distR="0" wp14:anchorId="4293C87F" wp14:editId="3A7F86FB">
+            <wp:extent cx="2627348" cy="1622520"/>
+            <wp:effectExtent l="0" t="0" r="1905" b="0"/>
+            <wp:docPr id="405275055" name="Imagen 1" descr="Gráfico, Gráfico de barras&#10;&#10;Descripción generada automáticamente"/>
+            <wp:cNvGraphicFramePr>
+              <a:graphicFrameLocks xmlns:a="http://purl.oclc.org/ooxml/drawingml/main" noChangeAspect="1"/>
+            </wp:cNvGraphicFramePr>
+            <a:graphic xmlns:a="http://purl.oclc.org/ooxml/drawingml/main">
+              <a:graphicData uri="http://purl.oclc.org/ooxml/drawingml/picture">
+                <pic:pic xmlns:pic="http://purl.oclc.org/ooxml/drawingml/picture">
+                  <pic:nvPicPr>
+                    <pic:cNvPr id="405275055" name="Imagen 1" descr="Gráfico, Gráfico de barras&#10;&#10;Descripción generada automáticamente"/>
+                    <pic:cNvPicPr/>
+                  </pic:nvPicPr>
+                  <pic:blipFill>
+                    <a:blip r:embed="rId21"/>
+                    <a:stretch>
+                      <a:fillRect/>
+                    </a:stretch>
+                  </pic:blipFill>
+                  <pic:spPr>
+                    <a:xfrm>
+                      <a:off x="0" y="0"/>
+                      <a:ext cx="2651743" cy="1637585"/>
+                    </a:xfrm>
+                    <a:prstGeom prst="rect">
+                      <a:avLst/>
+                    </a:prstGeom>
+                  </pic:spPr>
+                </pic:pic>
+              </a:graphicData>
+            </a:graphic>
+          </wp:inline>
+        </w:drawing>
+      </w:r>
+    </w:p>
+    <w:p>
+      <w:pPr>
+        <w:pStyle w:val="Texto"/>
+        <w:rPr>
+          <w:lang w:val="es-MX"/>
+        </w:rPr>
+      </w:pPr>
+      <w:r>
+        <w:rPr>
+          <w:lang w:val="es-MX"/>
+        </w:rPr>
+        <w:drawing>
+          <wp:inline distT="0" distB="0" distL="0" distR="0" wp14:anchorId="496A12AA" wp14:editId="055AE88A">
+            <wp:extent cx="2624362" cy="1638473"/>
+            <wp:effectExtent l="0" t="0" r="5080" b="0"/>
+            <wp:docPr id="689874513" name="Imagen 1" descr="Gráfico, Gráfico de barras&#10;&#10;Descripción generada automáticamente"/>
+            <wp:cNvGraphicFramePr>
+              <a:graphicFrameLocks xmlns:a="http://purl.oclc.org/ooxml/drawingml/main" noChangeAspect="1"/>
+            </wp:cNvGraphicFramePr>
+            <a:graphic xmlns:a="http://purl.oclc.org/ooxml/drawingml/main">
+              <a:graphicData uri="http://purl.oclc.org/ooxml/drawingml/picture">
+                <pic:pic xmlns:pic="http://purl.oclc.org/ooxml/drawingml/picture">
+                  <pic:nvPicPr>
+                    <pic:cNvPr id="689874513" name="Imagen 1" descr="Gráfico, Gráfico de barras&#10;&#10;Descripción generada automáticamente"/>
+                    <pic:cNvPicPr/>
+                  </pic:nvPicPr>
+                  <pic:blipFill>
+                    <a:blip r:embed="rId22"/>
+                    <a:stretch>
+                      <a:fillRect/>
+                    </a:stretch>
+                  </pic:blipFill>
+                  <pic:spPr>
+                    <a:xfrm>
+                      <a:off x="0" y="0"/>
+                      <a:ext cx="2641837" cy="1649383"/>
+                    </a:xfrm>
+                    <a:prstGeom prst="rect">
+                      <a:avLst/>
+                    </a:prstGeom>
+                  </pic:spPr>
+                </pic:pic>
+              </a:graphicData>
+            </a:graphic>
+          </wp:inline>
+        </w:drawing>
+      </w:r>
+    </w:p>
+    <w:p>
+      <w:pPr>
+        <w:pStyle w:val="Texto"/>
+        <w:rPr>
+          <w:lang w:val="es-MX"/>
+        </w:rPr>
+      </w:pPr>
+      <w:r>
+        <w:rPr>
+          <w:lang w:val="es-MX"/>
+        </w:rPr>
+        <w:drawing>
+          <wp:inline distT="0" distB="0" distL="0" distR="0" wp14:anchorId="0B97B560" wp14:editId="5615E30A">
+            <wp:extent cx="2676999" cy="1653182"/>
+            <wp:effectExtent l="0" t="0" r="9525" b="4445"/>
+            <wp:docPr id="283860251" name="Imagen 1" descr="Gráfico, Gráfico de barras&#10;&#10;Descripción generada automáticamente"/>
+            <wp:cNvGraphicFramePr>
+              <a:graphicFrameLocks xmlns:a="http://purl.oclc.org/ooxml/drawingml/main" noChangeAspect="1"/>
+            </wp:cNvGraphicFramePr>
+            <a:graphic xmlns:a="http://purl.oclc.org/ooxml/drawingml/main">
+              <a:graphicData uri="http://purl.oclc.org/ooxml/drawingml/picture">
+                <pic:pic xmlns:pic="http://purl.oclc.org/ooxml/drawingml/picture">
+                  <pic:nvPicPr>
+                    <pic:cNvPr id="283860251" name="Imagen 1" descr="Gráfico, Gráfico de barras&#10;&#10;Descripción generada automáticamente"/>
+                    <pic:cNvPicPr/>
+                  </pic:nvPicPr>
+                  <pic:blipFill>
+                    <a:blip r:embed="rId23"/>
+                    <a:stretch>
+                      <a:fillRect/>
+                    </a:stretch>
+                  </pic:blipFill>
+                  <pic:spPr>
+                    <a:xfrm>
+                      <a:off x="0" y="0"/>
+                      <a:ext cx="2689818" cy="1661099"/>
+                    </a:xfrm>
+                    <a:prstGeom prst="rect">
+                      <a:avLst/>
+                    </a:prstGeom>
+                  </pic:spPr>
+                </pic:pic>
+              </a:graphicData>
+            </a:graphic>
+          </wp:inline>
+        </w:drawing>
+      </w:r>
+    </w:p>
+    <w:p>
+      <w:pPr>
+        <w:pStyle w:val="Texto"/>
+        <w:rPr>
+          <w:lang w:val="es-MX"/>
+        </w:rPr>
+      </w:pPr>
+      <w:r>
+        <w:rPr>
+          <w:lang w:val="es-MX"/>
+        </w:rPr>
+        <w:t>De estas graficas podemos darnos cuenta de que las clases 5 y 7 son muy parecidas, tal vez convendría juntarlas en una sola para poder aumentar el tamaño de nuestro data set. La clase 6 y 2 difieren considerablemente de las demás clases.</w:t>
+      </w:r>
+      <w:r>
+        <w:rPr>
+          <w:lang w:val="es-MX"/>
+        </w:rPr>
+        <w:t xml:space="preserve"> A continuación una recopilación de nuestros datos:</w:t>
+      </w:r>
+    </w:p>
+    <w:p>
+      <w:pPr>
+        <w:pStyle w:val="Texto"/>
+        <w:rPr>
+          <w:lang w:val="es-MX"/>
+        </w:rPr>
+      </w:pPr>
+      <w:r>
+        <w:rPr>
+          <w:lang w:val="es-MX"/>
+        </w:rPr>
+        <w:lastRenderedPageBreak/>
+        <w:drawing>
+          <wp:inline distT="0" distB="0" distL="0" distR="0" wp14:anchorId="42C1F805" wp14:editId="1037EDBA">
+            <wp:extent cx="3163891" cy="7091772"/>
+            <wp:effectExtent l="0" t="0" r="0" b="0"/>
+            <wp:docPr id="1994962587" name="Imagen 1" descr="Interfaz de usuario gráfica&#10;&#10;Descripción generada automáticamente"/>
+            <wp:cNvGraphicFramePr>
+              <a:graphicFrameLocks xmlns:a="http://purl.oclc.org/ooxml/drawingml/main" noChangeAspect="1"/>
+            </wp:cNvGraphicFramePr>
+            <a:graphic xmlns:a="http://purl.oclc.org/ooxml/drawingml/main">
+              <a:graphicData uri="http://purl.oclc.org/ooxml/drawingml/picture">
+                <pic:pic xmlns:pic="http://purl.oclc.org/ooxml/drawingml/picture">
+                  <pic:nvPicPr>
+                    <pic:cNvPr id="1994962587" name="Imagen 1" descr="Interfaz de usuario gráfica&#10;&#10;Descripción generada automáticamente"/>
+                    <pic:cNvPicPr/>
+                  </pic:nvPicPr>
+                  <pic:blipFill>
+                    <a:blip r:embed="rId24"/>
+                    <a:stretch>
+                      <a:fillRect/>
+                    </a:stretch>
+                  </pic:blipFill>
+                  <pic:spPr>
+                    <a:xfrm>
+                      <a:off x="0" y="0"/>
+                      <a:ext cx="3193036" cy="7157100"/>
+                    </a:xfrm>
+                    <a:prstGeom prst="rect">
+                      <a:avLst/>
+                    </a:prstGeom>
+                  </pic:spPr>
+                </pic:pic>
+              </a:graphicData>
+            </a:graphic>
+          </wp:inline>
+        </w:drawing>
+      </w:r>
+    </w:p>
+    <w:p>
+      <w:pPr>
+        <w:pStyle w:val="Texto"/>
+        <w:ind w:firstLine="0pt"/>
+        <w:rPr>
+          <w:lang w:val="es-MX"/>
+        </w:rPr>
+      </w:pPr>
+      <w:r>
+        <w:rPr>
+          <w:lang w:val="es-MX"/>
+        </w:rPr>
+        <w:drawing>
+          <wp:inline distT="0" distB="0" distL="0" distR="0" wp14:anchorId="64708A1F" wp14:editId="3178B0D9">
+            <wp:extent cx="3089910" cy="7116445"/>
+            <wp:effectExtent l="0" t="0" r="0" b="8255"/>
+            <wp:docPr id="1732619194" name="Imagen 1" descr="Interfaz de usuario gráfica&#10;&#10;Descripción generada automáticamente"/>
+            <wp:cNvGraphicFramePr>
+              <a:graphicFrameLocks xmlns:a="http://purl.oclc.org/ooxml/drawingml/main" noChangeAspect="1"/>
+            </wp:cNvGraphicFramePr>
+            <a:graphic xmlns:a="http://purl.oclc.org/ooxml/drawingml/main">
+              <a:graphicData uri="http://purl.oclc.org/ooxml/drawingml/picture">
+                <pic:pic xmlns:pic="http://purl.oclc.org/ooxml/drawingml/picture">
+                  <pic:nvPicPr>
+                    <pic:cNvPr id="1732619194" name="Imagen 1" descr="Interfaz de usuario gráfica&#10;&#10;Descripción generada automáticamente"/>
+                    <pic:cNvPicPr/>
+                  </pic:nvPicPr>
+                  <pic:blipFill>
+                    <a:blip r:embed="rId25"/>
+                    <a:stretch>
+                      <a:fillRect/>
+                    </a:stretch>
+                  </pic:blipFill>
+                  <pic:spPr>
+                    <a:xfrm>
+                      <a:off x="0" y="0"/>
+                      <a:ext cx="3089910" cy="7116445"/>
+                    </a:xfrm>
+                    <a:prstGeom prst="rect">
+                      <a:avLst/>
+                    </a:prstGeom>
+                  </pic:spPr>
+                </pic:pic>
+              </a:graphicData>
+            </a:graphic>
+          </wp:inline>
+        </w:drawing>
+      </w:r>
+    </w:p>
+    <w:p>
+      <w:pPr>
+        <w:pStyle w:val="Texto"/>
+        <w:ind w:firstLine="0pt"/>
+        <w:rPr>
+          <w:lang w:val="es-MX"/>
+        </w:rPr>
+      </w:pPr>
+      <w:r>
+        <w:rPr>
+          <w:lang w:val="es-MX"/>
+        </w:rPr>
+        <w:t>Si revisamos la cantidad de datos en cada Data Set nos podemos dar cuenta que podría resultar beneficioso usar la clase 4 y la clase 5, Jeans y Mixed, de esta forma nuestro modelo no se sesgaría y no tendríamos que recortar nuestro Data Set de forma tan dramática.</w:t>
+      </w:r>
+      <w:r>
+        <w:rPr>
+          <w:lang w:val="es-MX"/>
+        </w:rPr>
+        <w:t xml:space="preserve"> Ahora solo debemos de transformar esta data.</w:t>
+      </w:r>
+    </w:p>
+    <w:p>
+      <w:pPr>
+        <w:pStyle w:val="Texto"/>
+        <w:ind w:firstLine="0pt"/>
+        <w:rPr>
+          <w:lang w:val="es-MX"/>
+        </w:rPr>
+      </w:pPr>
+      <w:r>
+        <w:rPr>
+          <w:lang w:val="es-MX"/>
+        </w:rPr>
+        <w:lastRenderedPageBreak/>
+        <w:drawing>
+          <wp:inline distT="0" distB="0" distL="0" distR="0" wp14:anchorId="2C9A1D71" wp14:editId="3C53A73B">
+            <wp:extent cx="3089910" cy="3951605"/>
+            <wp:effectExtent l="0" t="0" r="0" b="0"/>
+            <wp:docPr id="31686937" name="Imagen 1" descr="Texto&#10;&#10;Descripción generada automáticamente"/>
+            <wp:cNvGraphicFramePr>
+              <a:graphicFrameLocks xmlns:a="http://purl.oclc.org/ooxml/drawingml/main" noChangeAspect="1"/>
+            </wp:cNvGraphicFramePr>
+            <a:graphic xmlns:a="http://purl.oclc.org/ooxml/drawingml/main">
+              <a:graphicData uri="http://purl.oclc.org/ooxml/drawingml/picture">
+                <pic:pic xmlns:pic="http://purl.oclc.org/ooxml/drawingml/picture">
+                  <pic:nvPicPr>
+                    <pic:cNvPr id="31686937" name="Imagen 1" descr="Texto&#10;&#10;Descripción generada automáticamente"/>
+                    <pic:cNvPicPr/>
+                  </pic:nvPicPr>
+                  <pic:blipFill>
+                    <a:blip r:embed="rId26"/>
+                    <a:stretch>
+                      <a:fillRect/>
+                    </a:stretch>
+                  </pic:blipFill>
+                  <pic:spPr>
+                    <a:xfrm>
+                      <a:off x="0" y="0"/>
+                      <a:ext cx="3089910" cy="3951605"/>
+                    </a:xfrm>
+                    <a:prstGeom prst="rect">
+                      <a:avLst/>
+                    </a:prstGeom>
+                  </pic:spPr>
+                </pic:pic>
+              </a:graphicData>
+            </a:graphic>
+          </wp:inline>
+        </w:drawing>
+      </w:r>
+    </w:p>
+    <w:p>
+      <w:pPr>
+        <w:pStyle w:val="Texto"/>
+        <w:rPr>
+          <w:lang w:val="es-MX"/>
+        </w:rPr>
+      </w:pPr>
+      <w:r>
+        <w:rPr>
+          <w:lang w:val="es-MX"/>
+        </w:rPr>
+        <w:t xml:space="preserve">Este codigo concatena ambos Data Frames, en los rangos que nosotros decidamos para la masa, o la restricción, aunque probando nos dimos cuenta que conviene más discriminar el peso antes que la restricción, puesto que este afecta más al ciclo de secado. Debemos darle una clase binaria a nuestro Data Set. Por ultimo agregamos algunas transformaciones a nuestros datos para que estos tengan una diferencia mayor entre Inlet y Outlet. </w:t>
+      </w:r>
+    </w:p>
+    <w:p>
+      <w:pPr>
+        <w:pStyle w:val="Texto"/>
+        <w:jc w:val="center"/>
+        <w:rPr>
+          <w:lang w:val="es-MX"/>
+        </w:rPr>
+      </w:pPr>
+      <w:r>
+        <w:rPr>
+          <w:lang w:val="es-MX"/>
+        </w:rPr>
+        <w:drawing>
+          <wp:inline distT="0" distB="0" distL="0" distR="0" wp14:anchorId="09F9877A" wp14:editId="54D196F4">
+            <wp:extent cx="1286054" cy="533474"/>
+            <wp:effectExtent l="0" t="0" r="9525" b="0"/>
+            <wp:docPr id="2090292302" name="Imagen 1" descr="Pantalla de computadora con letras&#10;&#10;Descripción generada automáticamente con confianza baja"/>
+            <wp:cNvGraphicFramePr>
+              <a:graphicFrameLocks xmlns:a="http://purl.oclc.org/ooxml/drawingml/main" noChangeAspect="1"/>
+            </wp:cNvGraphicFramePr>
+            <a:graphic xmlns:a="http://purl.oclc.org/ooxml/drawingml/main">
+              <a:graphicData uri="http://purl.oclc.org/ooxml/drawingml/picture">
+                <pic:pic xmlns:pic="http://purl.oclc.org/ooxml/drawingml/picture">
+                  <pic:nvPicPr>
+                    <pic:cNvPr id="2090292302" name="Imagen 1" descr="Pantalla de computadora con letras&#10;&#10;Descripción generada automáticamente con confianza baja"/>
+                    <pic:cNvPicPr/>
+                  </pic:nvPicPr>
+                  <pic:blipFill>
+                    <a:blip r:embed="rId27"/>
+                    <a:stretch>
+                      <a:fillRect/>
+                    </a:stretch>
+                  </pic:blipFill>
+                  <pic:spPr>
+                    <a:xfrm>
+                      <a:off x="0" y="0"/>
+                      <a:ext cx="1286054" cy="533474"/>
+                    </a:xfrm>
+                    <a:prstGeom prst="rect">
+                      <a:avLst/>
+                    </a:prstGeom>
+                  </pic:spPr>
+                </pic:pic>
+              </a:graphicData>
+            </a:graphic>
+          </wp:inline>
+        </w:drawing>
+      </w:r>
+    </w:p>
+    <w:p>
+      <w:pPr>
+        <w:pStyle w:val="Texto"/>
+        <w:rPr>
+          <w:lang w:val="es-MX"/>
+        </w:rPr>
+      </w:pPr>
+      <w:r>
+        <w:rPr>
+          <w:lang w:val="es-MX"/>
+        </w:rPr>
+        <w:t>Este seria el numero de filas para entrenar a nuestro modelo de regresión logística.</w:t>
+      </w:r>
+    </w:p>
+    <w:p>
+      <w:pPr>
+        <w:pStyle w:val="Ttulo1"/>
+      </w:pPr>
+      <w:r>
+        <w:t>Regresión Logística</w:t>
+      </w:r>
+    </w:p>
+    <w:p>
+      <w:pPr>
+        <w:pStyle w:val="Texto"/>
+        <w:rPr>
+          <w:lang w:val="es-MX"/>
+        </w:rPr>
+      </w:pPr>
+      <w:r>
+        <w:rPr>
+          <w:lang w:val="es-MX"/>
+        </w:rPr>
+        <w:t xml:space="preserve">Considerando que nuestro problema es un clasificador, conviene usar una regresión logística, ya que su función de activación sigmoide nos permite saber si algo pertenece a </w:t>
+      </w:r>
+      <w:r>
+        <w:rPr>
+          <w:lang w:val="es-MX"/>
+        </w:rPr>
+        <w:t>una de dos clases. En nuestro caso nos mostrara si pertenece a Mixed o a Jeans.</w:t>
+      </w:r>
+    </w:p>
+    <w:p>
+      <w:pPr>
+        <w:pStyle w:val="Texto"/>
+        <w:rPr>
+          <w:lang w:val="es-MX"/>
+        </w:rPr>
+      </w:pPr>
+      <w:r>
+        <w:rPr>
+          <w:lang w:val="es-MX"/>
+        </w:rPr>
+        <w:t>Ahora explicare como funciona nuestra modelo de Machine Learning.</w:t>
+      </w:r>
+    </w:p>
+    <w:p>
+      <w:pPr>
+        <w:pStyle w:val="Ttulo3"/>
+      </w:pPr>
+      <w:r>
+        <w:t>Cargar y separar los datos</w:t>
+      </w:r>
+    </w:p>
+    <w:p>
+      <w:pPr>
+        <w:pStyle w:val="Texto"/>
+        <w:rPr>
+          <w:lang w:val="es-MX"/>
+        </w:rPr>
+      </w:pPr>
+      <w:r>
+        <w:rPr>
+          <w:lang w:val="es-MX"/>
+        </w:rPr>
+        <w:t xml:space="preserve">A la hora de cargar nuestros datos nos conviene revolverlos para que el orden de estos no sesgue de alguna forma al modelo, separarlos en una proporción de 80:20 para entrenar y para probar, ‘Train’ y ‘Test’. También vale la pena escalar los datos desde este </w:t>
+      </w:r>
+      <w:r>
+        <w:rPr>
+          <w:lang w:val="es-MX"/>
+        </w:rPr>
+        <w:t>momento</w:t>
+      </w:r>
+      <w:r>
+        <w:rPr>
+          <w:lang w:val="es-MX"/>
+        </w:rPr>
+        <w:t>.</w:t>
+      </w:r>
+    </w:p>
+    <w:p>
+      <w:pPr>
+        <w:pStyle w:val="Ttulo3"/>
+      </w:pPr>
+      <w:r>
         <w:t>Entrenamiento</w:t>
       </w:r>
     </w:p>
@@ -2301,45 +3228,386 @@
         <w:rPr>
           <w:lang w:val="es-MX"/>
         </w:rPr>
-        <w:t xml:space="preserve">En cuanto a nuestra implementación de regresión logística podemos resaltar que ocupamos operaciones matriciales para poder acelerar el entrenamiento de nuestra regresión. Aunque </w:t>
-      </w:r>
+        <w:t xml:space="preserve">El siguiente proceso </w:t>
+      </w:r>
+      <w:r>
+        <w:rPr>
+          <w:lang w:val="es-MX"/>
+        </w:rPr>
+        <w:t xml:space="preserve">lo repetiremos </w:t>
+      </w:r>
+      <w:r>
+        <w:rPr>
+          <w:lang w:val="es-MX"/>
+        </w:rPr>
+        <w:t>para cada ‘Epoch’</w:t>
+      </w:r>
+      <w:r>
+        <w:rPr>
+          <w:lang w:val="es-MX"/>
+        </w:rPr>
+        <w:t>.</w:t>
+      </w:r>
+    </w:p>
+    <w:p>
+      <w:pPr>
+        <w:pStyle w:val="Ttulo4"/>
+      </w:pPr>
+      <w:r>
+        <w:t>Cálculo de nuevos parámetros</w:t>
+      </w:r>
+    </w:p>
+    <w:p>
+      <w:pPr>
+        <w:pStyle w:val="Texto"/>
+        <w:rPr>
+          <w:lang w:val="es-MX"/>
+        </w:rPr>
+      </w:pPr>
+      <w:r>
+        <w:rPr>
+          <w:lang w:val="es-MX"/>
+        </w:rPr>
+        <w:t xml:space="preserve"> Primero, empezamos con una función hipótesis establecida de forma aleatoria. Se evalúan las predicciones hechas por esta función con los valores reales. Sacamos el gradiente para cada ‘Feature’, en nuestro caso lo hacemos de forma matricial con la función ‘.dot’ de numpy y las dividimos por la cantidad de muestras. Para obtener los nuevos parámetros multiplicamos este los respectivos gradientes por nuestro ‘learning rate’. Para sacar nuestro nuevo bias multiplicamos el error por nuestro learning rate. </w:t>
+      </w:r>
+    </w:p>
+    <w:p>
+      <w:pPr>
+        <w:pStyle w:val="Ttulo4"/>
+      </w:pPr>
+      <w:r>
+        <w:t>Función de Costo</w:t>
+      </w:r>
+    </w:p>
+    <w:p>
+      <w:pPr>
+        <w:pStyle w:val="Texto"/>
+        <w:rPr>
+          <w:lang w:val="es-MX"/>
+        </w:rPr>
+      </w:pPr>
+      <w:r>
+        <w:rPr>
+          <w:lang w:val="es-MX"/>
+        </w:rPr>
+        <w:t>Ocupamos la entropía cruzada como función de costo, o perdida, esta función evalúa nuestra predicción de forma similar al error cuadrado que común mente ocupamos para regresiones lineales. De la misma manera buscamos llegar al punto mas bajo de nuestra función. Esta nos indicara que tan bien entrenado esta nuestro modelo, aunque no es una métrica tan útil para saber que tan correcto es nuestro modelo.</w:t>
+      </w:r>
+    </w:p>
+    <w:p>
+      <w:pPr>
+        <w:pStyle w:val="Ttulo4"/>
+      </w:pPr>
+      <w:r>
+        <w:t>Validación</w:t>
+      </w:r>
+      <w:r>
+        <w:t xml:space="preserve"> por Accuracy</w:t>
+      </w:r>
+    </w:p>
+    <w:p>
+      <w:pPr>
+        <w:pStyle w:val="Texto"/>
+        <w:rPr>
+          <w:lang w:val="es-MX"/>
+        </w:rPr>
+      </w:pPr>
+      <w:r>
+        <w:rPr>
+          <w:lang w:val="es-MX"/>
+        </w:rPr>
+        <w:t>Este paso puede ser útil para saber que tan bien esta entrenado nuestro modelo con los datos de entrenamiento, y nos permite detectar fenómenos como el ‘Overfitting’</w:t>
+      </w:r>
+      <w:r>
+        <w:rPr>
+          <w:lang w:val="es-MX"/>
+        </w:rPr>
+        <w:t>. Evaluamos la predicción una sección especifica de nuestro Data Set y mostramos que porcentaje de aciertos tuvo.</w:t>
+      </w:r>
+    </w:p>
+    <w:p>
+      <w:pPr>
+        <w:pStyle w:val="Texto"/>
+        <w:rPr>
+          <w:lang w:val="es-MX"/>
+        </w:rPr>
+      </w:pPr>
+    </w:p>
+    <w:p>
+      <w:pPr>
+        <w:pStyle w:val="Texto"/>
+        <w:rPr>
+          <w:lang w:val="es-MX"/>
+        </w:rPr>
+      </w:pPr>
+      <w:r>
+        <w:rPr>
+          <w:lang w:val="es-MX"/>
+        </w:rPr>
+        <w:t>Todo esto lo repetiremos por cada época hasta que lleguemos a un punto mínimo, se nos terminen las épocas o nos estanquemos con el error. Este ultimo se puede dar por muchos motivos, principalmente culpa del Data Set o del contexto del problema.</w:t>
+      </w:r>
+    </w:p>
+    <w:p>
+      <w:pPr>
+        <w:pStyle w:val="Ttulo3"/>
+      </w:pPr>
+      <w:r>
+        <w:t xml:space="preserve">Test </w:t>
+      </w:r>
+    </w:p>
+    <w:p>
+      <w:pPr>
+        <w:pStyle w:val="Texto"/>
+        <w:rPr>
+          <w:lang w:val="es-MX"/>
+        </w:rPr>
+      </w:pPr>
+      <w:r>
+        <w:rPr>
+          <w:lang w:val="es-MX"/>
+        </w:rPr>
+        <w:t xml:space="preserve">Por último, usamos </w:t>
+      </w:r>
+      <w:r>
+        <w:rPr>
+          <w:lang w:val="es-MX"/>
+        </w:rPr>
+        <w:t>la sección del Data Set que habíamos separado previamente para probar que tan bueno en nuestro modelo. Ocupando los parámetros y bias que nos haya entregado al final del entrenamiento y de la misma forma que para validar calculamos el ‘Accuracy’ de nuestro modelo.</w:t>
+      </w:r>
+    </w:p>
+    <w:p>
+      <w:pPr>
+        <w:pStyle w:val="Texto"/>
+        <w:rPr>
+          <w:lang w:val="es-MX"/>
+        </w:rPr>
+      </w:pPr>
       <w:r>
         <w:rPr>
           <w:lang w:val="es-MX"/>
         </w:rPr>
         <w:lastRenderedPageBreak/>
-        <w:t xml:space="preserve">nuestra función no llega a darnos valores exactos de 0 y 1 para diferenciar entre clases, solucionamos esto en la parte de pruebas, donde redondeamos la salida de nuestra red, aumentando considerablemente el </w:t>
-      </w:r>
-      <w:proofErr w:type="spellStart"/>
-      <w:r>
-        <w:rPr>
-          <w:lang w:val="es-MX"/>
-        </w:rPr>
-        <w:t>acurracy</w:t>
-      </w:r>
-      <w:proofErr w:type="spellEnd"/>
-      <w:r>
-        <w:rPr>
-          <w:lang w:val="es-MX"/>
-        </w:rPr>
-        <w:t xml:space="preserve"> de nuestro modelo.</w:t>
-      </w:r>
-    </w:p>
-    <w:p>
-      <w:pPr>
-        <w:pStyle w:val="Ttulo2"/>
-      </w:pPr>
-      <w:r>
-        <w:t>Evaluación del Modelo</w:t>
+        <w:drawing>
+          <wp:inline distT="0" distB="0" distL="0" distR="0" wp14:anchorId="4064856C" wp14:editId="797F650C">
+            <wp:extent cx="3089910" cy="4118610"/>
+            <wp:effectExtent l="0" t="0" r="0" b="0"/>
+            <wp:docPr id="88632054" name="Imagen 1" descr="Texto&#10;&#10;Descripción generada automáticamente"/>
+            <wp:cNvGraphicFramePr>
+              <a:graphicFrameLocks xmlns:a="http://purl.oclc.org/ooxml/drawingml/main" noChangeAspect="1"/>
+            </wp:cNvGraphicFramePr>
+            <a:graphic xmlns:a="http://purl.oclc.org/ooxml/drawingml/main">
+              <a:graphicData uri="http://purl.oclc.org/ooxml/drawingml/picture">
+                <pic:pic xmlns:pic="http://purl.oclc.org/ooxml/drawingml/picture">
+                  <pic:nvPicPr>
+                    <pic:cNvPr id="88632054" name="Imagen 1" descr="Texto&#10;&#10;Descripción generada automáticamente"/>
+                    <pic:cNvPicPr/>
+                  </pic:nvPicPr>
+                  <pic:blipFill>
+                    <a:blip r:embed="rId28"/>
+                    <a:stretch>
+                      <a:fillRect/>
+                    </a:stretch>
+                  </pic:blipFill>
+                  <pic:spPr>
+                    <a:xfrm>
+                      <a:off x="0" y="0"/>
+                      <a:ext cx="3089910" cy="4118610"/>
+                    </a:xfrm>
+                    <a:prstGeom prst="rect">
+                      <a:avLst/>
+                    </a:prstGeom>
+                  </pic:spPr>
+                </pic:pic>
+              </a:graphicData>
+            </a:graphic>
+          </wp:inline>
+        </w:drawing>
       </w:r>
     </w:p>
     <w:p>
       <w:pPr>
         <w:pStyle w:val="Texto"/>
         <w:rPr>
-          <w:smallCaps/>
-        </w:rPr>
-      </w:pPr>
+          <w:lang w:val="es-MX"/>
+        </w:rPr>
+      </w:pPr>
+      <w:r>
+        <w:rPr>
+          <w:lang w:val="es-MX"/>
+        </w:rPr>
+        <w:drawing>
+          <wp:inline distT="0" distB="0" distL="0" distR="0" wp14:anchorId="1E154B29" wp14:editId="23A5B4F3">
+            <wp:extent cx="3089910" cy="2602865"/>
+            <wp:effectExtent l="0" t="0" r="0" b="6985"/>
+            <wp:docPr id="1062351173" name="Imagen 1" descr="Texto&#10;&#10;Descripción generada automáticamente"/>
+            <wp:cNvGraphicFramePr>
+              <a:graphicFrameLocks xmlns:a="http://purl.oclc.org/ooxml/drawingml/main" noChangeAspect="1"/>
+            </wp:cNvGraphicFramePr>
+            <a:graphic xmlns:a="http://purl.oclc.org/ooxml/drawingml/main">
+              <a:graphicData uri="http://purl.oclc.org/ooxml/drawingml/picture">
+                <pic:pic xmlns:pic="http://purl.oclc.org/ooxml/drawingml/picture">
+                  <pic:nvPicPr>
+                    <pic:cNvPr id="1062351173" name="Imagen 1" descr="Texto&#10;&#10;Descripción generada automáticamente"/>
+                    <pic:cNvPicPr/>
+                  </pic:nvPicPr>
+                  <pic:blipFill>
+                    <a:blip r:embed="rId29"/>
+                    <a:stretch>
+                      <a:fillRect/>
+                    </a:stretch>
+                  </pic:blipFill>
+                  <pic:spPr>
+                    <a:xfrm>
+                      <a:off x="0" y="0"/>
+                      <a:ext cx="3089910" cy="2602865"/>
+                    </a:xfrm>
+                    <a:prstGeom prst="rect">
+                      <a:avLst/>
+                    </a:prstGeom>
+                  </pic:spPr>
+                </pic:pic>
+              </a:graphicData>
+            </a:graphic>
+          </wp:inline>
+        </w:drawing>
+      </w:r>
+    </w:p>
+    <w:p>
+      <w:pPr>
+        <w:pStyle w:val="Ttulo1"/>
+      </w:pPr>
+      <w:r>
+        <w:t>Interpretación y Resultados</w:t>
+      </w:r>
+    </w:p>
+    <w:p>
+      <w:pPr>
+        <w:pStyle w:val="Texto"/>
+        <w:rPr>
+          <w:lang w:val="es-MX"/>
+        </w:rPr>
+      </w:pPr>
+      <w:r>
+        <w:rPr>
+          <w:lang w:val="es-MX"/>
+        </w:rPr>
+        <w:t>Una vez hayamos corrido n</w:t>
+      </w:r>
+      <w:r>
+        <w:rPr>
+          <w:lang w:val="es-MX"/>
+        </w:rPr>
+        <w:t xml:space="preserve">uestro modelo deberíamos de terminar con el error general del modelo y que tan acertado es nuestro modelo, en nuestro caso, redondeamos la salida de nuestro modelo para evitar valores intermedios, en caso de aplicar el modelo esto también debería de hacerse. De esta forma obtenemos un error de 60.8% y un acertamiento del 70% lo cual es algo muy positivo. </w:t>
+      </w:r>
+    </w:p>
+    <w:p>
+      <w:pPr>
+        <w:pStyle w:val="Texto"/>
+        <w:rPr>
+          <w:lang w:val="es-MX"/>
+        </w:rPr>
+      </w:pPr>
+      <w:r>
+        <w:rPr>
+          <w:lang w:val="es-MX"/>
+        </w:rPr>
+        <w:drawing>
+          <wp:inline distT="0" distB="0" distL="0" distR="0" wp14:anchorId="207CABC9" wp14:editId="49380472">
+            <wp:extent cx="3089910" cy="1612900"/>
+            <wp:effectExtent l="0" t="0" r="0" b="6350"/>
+            <wp:docPr id="751295380" name="Imagen 1" descr="Gráfico&#10;&#10;Descripción generada automáticamente"/>
+            <wp:cNvGraphicFramePr>
+              <a:graphicFrameLocks xmlns:a="http://purl.oclc.org/ooxml/drawingml/main" noChangeAspect="1"/>
+            </wp:cNvGraphicFramePr>
+            <a:graphic xmlns:a="http://purl.oclc.org/ooxml/drawingml/main">
+              <a:graphicData uri="http://purl.oclc.org/ooxml/drawingml/picture">
+                <pic:pic xmlns:pic="http://purl.oclc.org/ooxml/drawingml/picture">
+                  <pic:nvPicPr>
+                    <pic:cNvPr id="751295380" name="Imagen 1" descr="Gráfico&#10;&#10;Descripción generada automáticamente"/>
+                    <pic:cNvPicPr/>
+                  </pic:nvPicPr>
+                  <pic:blipFill>
+                    <a:blip r:embed="rId30"/>
+                    <a:stretch>
+                      <a:fillRect/>
+                    </a:stretch>
+                  </pic:blipFill>
+                  <pic:spPr>
+                    <a:xfrm>
+                      <a:off x="0" y="0"/>
+                      <a:ext cx="3089910" cy="1612900"/>
+                    </a:xfrm>
+                    <a:prstGeom prst="rect">
+                      <a:avLst/>
+                    </a:prstGeom>
+                  </pic:spPr>
+                </pic:pic>
+              </a:graphicData>
+            </a:graphic>
+          </wp:inline>
+        </w:drawing>
+      </w:r>
+    </w:p>
+    <w:p>
+      <w:pPr>
+        <w:pStyle w:val="Texto"/>
+        <w:rPr>
+          <w:lang w:val="es-MX"/>
+        </w:rPr>
+      </w:pPr>
+      <w:r>
+        <w:rPr>
+          <w:lang w:val="es-MX"/>
+        </w:rPr>
+        <w:drawing>
+          <wp:inline distT="0" distB="0" distL="0" distR="0" wp14:anchorId="1F8D96A0" wp14:editId="0F2941C5">
+            <wp:extent cx="3089910" cy="433070"/>
+            <wp:effectExtent l="0" t="0" r="0" b="5080"/>
+            <wp:docPr id="1823727123" name="Imagen 1" descr="Texto&#10;&#10;Descripción generada automáticamente"/>
+            <wp:cNvGraphicFramePr>
+              <a:graphicFrameLocks xmlns:a="http://purl.oclc.org/ooxml/drawingml/main" noChangeAspect="1"/>
+            </wp:cNvGraphicFramePr>
+            <a:graphic xmlns:a="http://purl.oclc.org/ooxml/drawingml/main">
+              <a:graphicData uri="http://purl.oclc.org/ooxml/drawingml/picture">
+                <pic:pic xmlns:pic="http://purl.oclc.org/ooxml/drawingml/picture">
+                  <pic:nvPicPr>
+                    <pic:cNvPr id="1823727123" name="Imagen 1" descr="Texto&#10;&#10;Descripción generada automáticamente"/>
+                    <pic:cNvPicPr/>
+                  </pic:nvPicPr>
+                  <pic:blipFill>
+                    <a:blip r:embed="rId31"/>
+                    <a:stretch>
+                      <a:fillRect/>
+                    </a:stretch>
+                  </pic:blipFill>
+                  <pic:spPr>
+                    <a:xfrm>
+                      <a:off x="0" y="0"/>
+                      <a:ext cx="3089910" cy="433070"/>
+                    </a:xfrm>
+                    <a:prstGeom prst="rect">
+                      <a:avLst/>
+                    </a:prstGeom>
+                  </pic:spPr>
+                </pic:pic>
+              </a:graphicData>
+            </a:graphic>
+          </wp:inline>
+        </w:drawing>
+      </w:r>
+    </w:p>
+    <w:p>
+      <w:pPr>
+        <w:pStyle w:val="Texto"/>
+        <w:rPr>
+          <w:lang w:val="es-MX"/>
+        </w:rPr>
+      </w:pPr>
+      <w:r>
+        <w:rPr>
+          <w:lang w:val="es-MX"/>
+        </w:rPr>
+        <w:t xml:space="preserve">Puede que agregando más transformaciones a nuestros ‘Features’ y agregando alguno que otro parámetro podamos mejorar estos números. </w:t>
+      </w:r>
     </w:p>
     <w:p>
       <w:pPr>
@@ -2370,6 +3638,7 @@
         <w:pStyle w:val="references"/>
         <w:rPr>
           <w:noProof w:val="0"/>
+          <w:lang w:val="es-MX"/>
         </w:rPr>
       </w:pPr>
       <w:r>
@@ -3077,10 +4346,7 @@
       <w:fldChar w:fldCharType="separate"/>
     </w:r>
     <w:r>
-      <w:rPr>
-        <w:noProof/>
-      </w:rPr>
-      <w:t>24/08/2024</w:t>
+      <w:t>28/08/2024</w:t>
     </w:r>
     <w:r>
       <w:fldChar w:fldCharType="end"/>
@@ -5470,6 +6736,7 @@
   <w:style w:type="character" w:default="1" w:styleId="Fuentedeprrafopredeter">
     <w:name w:val="Default Paragraph Font"/>
     <w:uiPriority w:val="1"/>
+    <w:semiHidden/>
     <w:unhideWhenUsed/>
   </w:style>
   <w:style w:type="table" w:default="1" w:styleId="Tablanormal">
@@ -5959,6 +7226,21 @@
       <w:u w:val="single"/>
     </w:rPr>
   </w:style>
+  <w:style w:type="table" w:styleId="Tablaconcuadrcula">
+    <w:name w:val="Table Grid"/>
+    <w:basedOn w:val="Tablanormal"/>
+    <w:rsid w:val="005C2623"/>
+    <w:tblPr>
+      <w:tblBorders>
+        <w:top w:val="single" w:sz="4" w:space="0" w:color="auto"/>
+        <w:start w:val="single" w:sz="4" w:space="0" w:color="auto"/>
+        <w:bottom w:val="single" w:sz="4" w:space="0" w:color="auto"/>
+        <w:end w:val="single" w:sz="4" w:space="0" w:color="auto"/>
+        <w:insideH w:val="single" w:sz="4" w:space="0" w:color="auto"/>
+        <w:insideV w:val="single" w:sz="4" w:space="0" w:color="auto"/>
+      </w:tblBorders>
+    </w:tblPr>
+  </w:style>
 </w:styles>
 </file>
 

</xml_diff>

<commit_message>
Finished Report  Aun faltan las referencias, pero ya esta el contenido  Las tengo en listadas, aun falta convertirlas a formato APA
Falta Usar un framework
 Estoy considerando hacer un random Forest y tal vez una red neuronal
 Para comparar los resultados.
</commit_message>
<xml_diff>
--- a/Reporte.docx
+++ b/Reporte.docx
@@ -2722,6 +2722,7 @@
       </w:pPr>
       <w:r>
         <w:rPr>
+          <w:noProof/>
           <w:lang w:val="es-MX"/>
         </w:rPr>
         <w:drawing>
@@ -2835,6 +2836,7 @@
       </w:pPr>
       <w:r>
         <w:rPr>
+          <w:noProof/>
           <w:lang w:val="es-MX"/>
         </w:rPr>
         <w:drawing>
@@ -3427,10 +3429,10 @@
         <w:ind w:firstLine="0"/>
       </w:pPr>
       <w:r>
-        <w:t xml:space="preserve">Podemos notar como esta función convierte los resultados de nuestra regresión a un rango de valores entre 0 y 1 convirtiendo la salida en binaria. Aunque se pude dar el caso en que nuestro modelo tenga problemas para identificar las diferencias y nos de valores entre 0 y 1, en nuestro caso sucedió esto, dando un ‘Acurracy’ de 0, puesto que nunca te </w:t>
-      </w:r>
-      <w:r>
-        <w:t xml:space="preserve">dará un valor 0 o 1, sino que se quedan entre esos valores. Para solucionar esto redondeamos las salidas del modelo después de entrenarlo, hacerlo durante el entrenamiento pondrá a oscilar a la función de costo y nunca convergerá o podrías caer en el caso que busque el logaritmo de 0 falle el programa. </w:t>
+        <w:t xml:space="preserve">Podemos notar como esta función convierte los resultados de nuestra regresión a un rango de valores entre 0 y 1 convirtiendo la salida en binaria. Aunque se pude dar el caso en que nuestro modelo tenga problemas para identificar las diferencias y nos de valores entre 0 y 1, en nuestro caso sucedió esto, dando un ‘Acurracy’ de 0, puesto que nunca te dará un valor 0 o 1, sino que se quedan entre esos valores. Para solucionar esto redondeamos las salidas del modelo después </w:t>
+      </w:r>
+      <w:r>
+        <w:t xml:space="preserve">de entrenarlo, hacerlo durante el entrenamiento pondrá a oscilar a la función de costo y nunca convergerá o podrías caer en el caso que busque el logaritmo de 0 falle el programa. </w:t>
       </w:r>
     </w:p>
     <w:p>
@@ -3448,7 +3450,113 @@
     <w:p>
       <w:pPr>
         <w:pStyle w:val="Text"/>
-      </w:pPr>
+        <w:ind w:firstLine="0"/>
+      </w:pPr>
+      <m:oMathPara>
+        <m:oMath>
+          <m:r>
+            <w:rPr>
+              <w:rFonts w:ascii="Cambria Math" w:hAnsi="Cambria Math"/>
+            </w:rPr>
+            <m:t>θ:=θ-α</m:t>
+          </m:r>
+          <m:f>
+            <m:fPr>
+              <m:ctrlPr>
+                <w:rPr>
+                  <w:rFonts w:ascii="Cambria Math" w:hAnsi="Cambria Math"/>
+                </w:rPr>
+              </m:ctrlPr>
+            </m:fPr>
+            <m:num>
+              <m:r>
+                <w:rPr>
+                  <w:rFonts w:ascii="Cambria Math" w:hAnsi="Cambria Math"/>
+                </w:rPr>
+                <m:t>1</m:t>
+              </m:r>
+            </m:num>
+            <m:den>
+              <m:r>
+                <w:rPr>
+                  <w:rFonts w:ascii="Cambria Math" w:hAnsi="Cambria Math"/>
+                </w:rPr>
+                <m:t>m</m:t>
+              </m:r>
+            </m:den>
+          </m:f>
+          <m:sSup>
+            <m:sSupPr>
+              <m:ctrlPr>
+                <w:rPr>
+                  <w:rFonts w:ascii="Cambria Math" w:hAnsi="Cambria Math"/>
+                </w:rPr>
+              </m:ctrlPr>
+            </m:sSupPr>
+            <m:e>
+              <m:r>
+                <w:rPr>
+                  <w:rFonts w:ascii="Cambria Math" w:hAnsi="Cambria Math"/>
+                </w:rPr>
+                <m:t>X</m:t>
+              </m:r>
+            </m:e>
+            <m:sup>
+              <m:r>
+                <w:rPr>
+                  <w:rFonts w:ascii="Cambria Math" w:hAnsi="Cambria Math"/>
+                </w:rPr>
+                <m:t>T</m:t>
+              </m:r>
+            </m:sup>
+          </m:sSup>
+          <m:r>
+            <w:rPr>
+              <w:rFonts w:ascii="Cambria Math" w:hAnsi="Cambria Math"/>
+            </w:rPr>
+            <m:t>(</m:t>
+          </m:r>
+          <m:sSub>
+            <m:sSubPr>
+              <m:ctrlPr>
+                <w:rPr>
+                  <w:rFonts w:ascii="Cambria Math" w:hAnsi="Cambria Math"/>
+                </w:rPr>
+              </m:ctrlPr>
+            </m:sSubPr>
+            <m:e>
+              <m:r>
+                <w:rPr>
+                  <w:rFonts w:ascii="Cambria Math" w:hAnsi="Cambria Math"/>
+                </w:rPr>
+                <m:t>h</m:t>
+              </m:r>
+            </m:e>
+            <m:sub>
+              <m:r>
+                <w:rPr>
+                  <w:rFonts w:ascii="Cambria Math" w:hAnsi="Cambria Math"/>
+                </w:rPr>
+                <m:t>θ</m:t>
+              </m:r>
+            </m:sub>
+          </m:sSub>
+          <m:r>
+            <w:rPr>
+              <w:rFonts w:ascii="Cambria Math" w:hAnsi="Cambria Math"/>
+            </w:rPr>
+            <m:t>(X)-y)</m:t>
+          </m:r>
+        </m:oMath>
+      </m:oMathPara>
+    </w:p>
+    <w:p>
+      <w:pPr>
+        <w:pStyle w:val="Text"/>
+      </w:pPr>
+      <w:r>
+        <w:t xml:space="preserve">Esta ecuación ajusta los parámetros, Theta en la dirección del gradiente negativo, con el objetivo de mejorar el error. </w:t>
+      </w:r>
     </w:p>
     <w:p>
       <w:pPr>
@@ -3838,6 +3946,9 @@
         <w:jc w:val="left"/>
       </w:pPr>
       <w:r>
+        <w:rPr>
+          <w:noProof/>
+        </w:rPr>
         <w:drawing>
           <wp:anchor distT="0" distB="0" distL="114300" distR="114300" simplePos="0" relativeHeight="251660288" behindDoc="1" locked="0" layoutInCell="1" allowOverlap="1" wp14:anchorId="7858B047" wp14:editId="4E9DC24E">
             <wp:simplePos x="0" y="0"/>
@@ -4031,7 +4142,7 @@
       <w:rPr>
         <w:noProof/>
       </w:rPr>
-      <w:t>03/09/2024</w:t>
+      <w:t>04/09/2024</w:t>
     </w:r>
     <w:r>
       <w:fldChar w:fldCharType="end"/>

</xml_diff>